<commit_message>
Update Nchinda's talk title
</commit_message>
<xml_diff>
--- a/Program_v4_2016-10-26.docx
+++ b/Program_v4_2016-10-26.docx
@@ -5651,7 +5651,17 @@
                 <w:sz w:val="20"/>
                 <w:szCs w:val="20"/>
               </w:rPr>
-              <w:t>Bennet Amodio</w:t>
+              <w:t>Benne</w:t>
+            </w:r>
+            <w:bookmarkStart w:id="0" w:name="_GoBack"/>
+            <w:bookmarkEnd w:id="0"/>
+            <w:r>
+              <w:rPr>
+                <w:rFonts w:ascii="Effra Light" w:hAnsi="Effra Light" w:cs="Times New Roman"/>
+                <w:sz w:val="20"/>
+                <w:szCs w:val="20"/>
+              </w:rPr>
+              <w:t>t Amodio</w:t>
             </w:r>
             <w:r>
               <w:rPr>
@@ -11921,7 +11931,7 @@
                 <w:szCs w:val="20"/>
                 <w:shd w:val="clear" w:color="auto" w:fill="FFFFFF"/>
               </w:rPr>
-              <w:t>Title</w:t>
+              <w:t>How to Make Your Car Fast and Furious</w:t>
             </w:r>
           </w:p>
         </w:tc>
@@ -13921,7 +13931,7 @@
                 <w:szCs w:val="20"/>
                 <w:shd w:val="clear" w:color="auto" w:fill="FFFFFF"/>
               </w:rPr>
-              <w:t>How to Hide Secrets in Plain Sight</w:t>
+              <w:t>In Bitcoin We Trust</w:t>
             </w:r>
           </w:p>
         </w:tc>
@@ -14786,8 +14796,6 @@
               </w:rPr>
               <w:t>&gt;</w:t>
             </w:r>
-            <w:bookmarkStart w:id="0" w:name="_GoBack"/>
-            <w:bookmarkEnd w:id="0"/>
           </w:p>
         </w:tc>
       </w:tr>
@@ -26462,7 +26470,7 @@
 </file>
 
 <file path=customXml/itemProps1.xml><?xml version="1.0" encoding="utf-8"?>
-<ds:datastoreItem xmlns:ds="http://schemas.openxmlformats.org/officeDocument/2006/customXml" ds:itemID="{C1B4E565-4578-3647-A5C8-6AEFA44D1035}">
+<ds:datastoreItem xmlns:ds="http://schemas.openxmlformats.org/officeDocument/2006/customXml" ds:itemID="{2632F891-B9C6-274D-9211-AD212FF83AA8}">
   <ds:schemaRefs>
     <ds:schemaRef ds:uri="http://schemas.openxmlformats.org/officeDocument/2006/bibliography"/>
   </ds:schemaRefs>

</xml_diff>

<commit_message>
Fix Bennett Amodio's name
</commit_message>
<xml_diff>
--- a/Program_v4_2016-10-26.docx
+++ b/Program_v4_2016-10-26.docx
@@ -5652,6 +5652,14 @@
                 <w:szCs w:val="20"/>
               </w:rPr>
               <w:t>Benne</w:t>
+            </w:r>
+            <w:r>
+              <w:rPr>
+                <w:rFonts w:ascii="Effra Light" w:hAnsi="Effra Light" w:cs="Times New Roman"/>
+                <w:sz w:val="20"/>
+                <w:szCs w:val="20"/>
+              </w:rPr>
+              <w:t>t</w:t>
             </w:r>
             <w:bookmarkStart w:id="0" w:name="_GoBack"/>
             <w:bookmarkEnd w:id="0"/>
@@ -26470,7 +26478,7 @@
 </file>
 
 <file path=customXml/itemProps1.xml><?xml version="1.0" encoding="utf-8"?>
-<ds:datastoreItem xmlns:ds="http://schemas.openxmlformats.org/officeDocument/2006/customXml" ds:itemID="{2632F891-B9C6-274D-9211-AD212FF83AA8}">
+<ds:datastoreItem xmlns:ds="http://schemas.openxmlformats.org/officeDocument/2006/customXml" ds:itemID="{E4632B48-909E-F34D-A596-7EB15FFDEE59}">
   <ds:schemaRefs>
     <ds:schemaRef ds:uri="http://schemas.openxmlformats.org/officeDocument/2006/bibliography"/>
   </ds:schemaRefs>

</xml_diff>

<commit_message>
Add title submissions up to 10/26/2016 7:43:27
</commit_message>
<xml_diff>
--- a/Program_v4_2016-10-26.docx
+++ b/Program_v4_2016-10-26.docx
@@ -309,7 +309,7 @@
     <w:tbl>
       <w:tblPr>
         <w:tblStyle w:val="TableGrid"/>
-        <w:tblW w:w="0" w:type="auto"/>
+        <w:tblW w:w="10476" w:type="dxa"/>
         <w:tblBorders>
           <w:top w:val="none" w:sz="0" w:space="0" w:color="auto"/>
           <w:left w:val="none" w:sz="0" w:space="0" w:color="auto"/>
@@ -322,9 +322,18 @@
       </w:tblPr>
       <w:tblGrid>
         <w:gridCol w:w="5328"/>
-        <w:gridCol w:w="3528"/>
+        <w:gridCol w:w="450"/>
+        <w:gridCol w:w="360"/>
+        <w:gridCol w:w="810"/>
+        <w:gridCol w:w="1908"/>
+        <w:gridCol w:w="450"/>
+        <w:gridCol w:w="1170"/>
       </w:tblGrid>
       <w:tr>
+        <w:trPr>
+          <w:gridAfter w:val="2"/>
+          <w:wAfter w:w="1620" w:type="dxa"/>
+        </w:trPr>
         <w:tc>
           <w:tcPr>
             <w:tcW w:w="5328" w:type="dxa"/>
@@ -352,6 +361,7 @@
         <w:tc>
           <w:tcPr>
             <w:tcW w:w="3528" w:type="dxa"/>
+            <w:gridSpan w:val="4"/>
           </w:tcPr>
           <w:p>
             <w:pPr>
@@ -383,6 +393,10 @@
         </w:tc>
       </w:tr>
       <w:tr>
+        <w:trPr>
+          <w:gridAfter w:val="2"/>
+          <w:wAfter w:w="1620" w:type="dxa"/>
+        </w:trPr>
         <w:tc>
           <w:tcPr>
             <w:tcW w:w="5328" w:type="dxa"/>
@@ -409,6 +423,7 @@
         <w:tc>
           <w:tcPr>
             <w:tcW w:w="3528" w:type="dxa"/>
+            <w:gridSpan w:val="4"/>
           </w:tcPr>
           <w:p>
             <w:pPr>
@@ -484,9 +499,14 @@
         </w:tc>
       </w:tr>
       <w:tr>
-        <w:tc>
-          <w:tcPr>
-            <w:tcW w:w="5328" w:type="dxa"/>
+        <w:trPr>
+          <w:gridAfter w:val="2"/>
+          <w:wAfter w:w="1620" w:type="dxa"/>
+        </w:trPr>
+        <w:tc>
+          <w:tcPr>
+            <w:tcW w:w="6138" w:type="dxa"/>
+            <w:gridSpan w:val="3"/>
           </w:tcPr>
           <w:p>
             <w:pPr>
@@ -509,11 +529,12 @@
         </w:tc>
         <w:tc>
           <w:tcPr>
-            <w:tcW w:w="3528" w:type="dxa"/>
-          </w:tcPr>
-          <w:p>
-            <w:pPr>
-              <w:ind w:left="720" w:hanging="720"/>
+            <w:tcW w:w="2718" w:type="dxa"/>
+            <w:gridSpan w:val="2"/>
+          </w:tcPr>
+          <w:p>
+            <w:pPr>
+              <w:ind w:left="522" w:hanging="270"/>
               <w:jc w:val="right"/>
               <w:rPr>
                 <w:rFonts w:ascii="Effra Light" w:hAnsi="Effra Light" w:cs="Times New Roman"/>
@@ -588,11 +609,12 @@
       <w:tr>
         <w:tc>
           <w:tcPr>
-            <w:tcW w:w="5328" w:type="dxa"/>
-          </w:tcPr>
-          <w:p>
-            <w:pPr>
-              <w:ind w:left="720" w:hanging="720"/>
+            <w:tcW w:w="6948" w:type="dxa"/>
+            <w:gridSpan w:val="4"/>
+          </w:tcPr>
+          <w:p>
+            <w:pPr>
+              <w:ind w:left="720" w:right="-18" w:hanging="720"/>
               <w:rPr>
                 <w:rFonts w:ascii="Times" w:hAnsi="Times" w:cs="Times New Roman"/>
                 <w:sz w:val="20"/>
@@ -612,10 +634,11 @@
         <w:tc>
           <w:tcPr>
             <w:tcW w:w="3528" w:type="dxa"/>
-          </w:tcPr>
-          <w:p>
-            <w:pPr>
-              <w:ind w:left="720" w:hanging="720"/>
+            <w:gridSpan w:val="3"/>
+          </w:tcPr>
+          <w:p>
+            <w:pPr>
+              <w:ind w:left="-18" w:right="1610" w:firstLine="18"/>
               <w:jc w:val="right"/>
               <w:rPr>
                 <w:rFonts w:ascii="Effra Light" w:hAnsi="Effra Light" w:cs="Times New Roman"/>
@@ -678,6 +701,10 @@
         </w:tc>
       </w:tr>
       <w:tr>
+        <w:trPr>
+          <w:gridAfter w:val="2"/>
+          <w:wAfter w:w="1620" w:type="dxa"/>
+        </w:trPr>
         <w:tc>
           <w:tcPr>
             <w:tcW w:w="5328" w:type="dxa"/>
@@ -697,13 +724,14 @@
                 <w:sz w:val="20"/>
                 <w:szCs w:val="20"/>
               </w:rPr>
-              <w:t>Title</w:t>
+              <w:t>Prisoner’s Dilemma: Beating out your competition</w:t>
             </w:r>
           </w:p>
         </w:tc>
         <w:tc>
           <w:tcPr>
             <w:tcW w:w="3528" w:type="dxa"/>
+            <w:gridSpan w:val="4"/>
           </w:tcPr>
           <w:p>
             <w:pPr>
@@ -770,9 +798,14 @@
         </w:tc>
       </w:tr>
       <w:tr>
-        <w:tc>
-          <w:tcPr>
-            <w:tcW w:w="5328" w:type="dxa"/>
+        <w:trPr>
+          <w:gridAfter w:val="1"/>
+          <w:wAfter w:w="1170" w:type="dxa"/>
+        </w:trPr>
+        <w:tc>
+          <w:tcPr>
+            <w:tcW w:w="5778" w:type="dxa"/>
+            <w:gridSpan w:val="2"/>
           </w:tcPr>
           <w:p>
             <w:pPr>
@@ -789,17 +822,18 @@
                 <w:sz w:val="20"/>
                 <w:szCs w:val="20"/>
               </w:rPr>
-              <w:t>Title</w:t>
+              <w:t>Counting Cards: How Google Analyzes a Billion People’s Data</w:t>
             </w:r>
           </w:p>
         </w:tc>
         <w:tc>
           <w:tcPr>
             <w:tcW w:w="3528" w:type="dxa"/>
-          </w:tcPr>
-          <w:p>
-            <w:pPr>
-              <w:ind w:left="720" w:hanging="720"/>
+            <w:gridSpan w:val="4"/>
+          </w:tcPr>
+          <w:p>
+            <w:pPr>
+              <w:ind w:left="882" w:right="450" w:hanging="540"/>
               <w:jc w:val="right"/>
               <w:rPr>
                 <w:rFonts w:ascii="Effra Light" w:hAnsi="Effra Light" w:cs="Times New Roman"/>
@@ -882,6 +916,10 @@
         </w:tc>
       </w:tr>
       <w:tr>
+        <w:trPr>
+          <w:gridAfter w:val="2"/>
+          <w:wAfter w:w="1620" w:type="dxa"/>
+        </w:trPr>
         <w:tc>
           <w:tcPr>
             <w:tcW w:w="5328" w:type="dxa"/>
@@ -909,6 +947,7 @@
         <w:tc>
           <w:tcPr>
             <w:tcW w:w="3528" w:type="dxa"/>
+            <w:gridSpan w:val="4"/>
           </w:tcPr>
           <w:p>
             <w:pPr>
@@ -940,6 +979,10 @@
         </w:tc>
       </w:tr>
       <w:tr>
+        <w:trPr>
+          <w:gridAfter w:val="2"/>
+          <w:wAfter w:w="1620" w:type="dxa"/>
+        </w:trPr>
         <w:tc>
           <w:tcPr>
             <w:tcW w:w="5328" w:type="dxa"/>
@@ -966,6 +1009,7 @@
         <w:tc>
           <w:tcPr>
             <w:tcW w:w="3528" w:type="dxa"/>
+            <w:gridSpan w:val="4"/>
           </w:tcPr>
           <w:p>
             <w:pPr>
@@ -1032,6 +1076,10 @@
         </w:tc>
       </w:tr>
       <w:tr>
+        <w:trPr>
+          <w:gridAfter w:val="2"/>
+          <w:wAfter w:w="1620" w:type="dxa"/>
+        </w:trPr>
         <w:tc>
           <w:tcPr>
             <w:tcW w:w="5328" w:type="dxa"/>
@@ -1051,13 +1099,14 @@
                 <w:sz w:val="20"/>
                 <w:szCs w:val="20"/>
               </w:rPr>
-              <w:t>Title</w:t>
+              <w:t>(no title)</w:t>
             </w:r>
           </w:p>
         </w:tc>
         <w:tc>
           <w:tcPr>
             <w:tcW w:w="3528" w:type="dxa"/>
+            <w:gridSpan w:val="4"/>
           </w:tcPr>
           <w:p>
             <w:pPr>
@@ -1125,6 +1174,10 @@
         </w:tc>
       </w:tr>
       <w:tr>
+        <w:trPr>
+          <w:gridAfter w:val="2"/>
+          <w:wAfter w:w="1620" w:type="dxa"/>
+        </w:trPr>
         <w:tc>
           <w:tcPr>
             <w:tcW w:w="5328" w:type="dxa"/>
@@ -1151,6 +1204,7 @@
         <w:tc>
           <w:tcPr>
             <w:tcW w:w="3528" w:type="dxa"/>
+            <w:gridSpan w:val="4"/>
           </w:tcPr>
           <w:p>
             <w:pPr>
@@ -1209,6 +1263,10 @@
         </w:tc>
       </w:tr>
       <w:tr>
+        <w:trPr>
+          <w:gridAfter w:val="2"/>
+          <w:wAfter w:w="1620" w:type="dxa"/>
+        </w:trPr>
         <w:tc>
           <w:tcPr>
             <w:tcW w:w="5328" w:type="dxa"/>
@@ -1228,13 +1286,14 @@
                 <w:sz w:val="20"/>
                 <w:szCs w:val="20"/>
               </w:rPr>
-              <w:t>Title</w:t>
+              <w:t>(no title)</w:t>
             </w:r>
           </w:p>
         </w:tc>
         <w:tc>
           <w:tcPr>
             <w:tcW w:w="3528" w:type="dxa"/>
+            <w:gridSpan w:val="4"/>
           </w:tcPr>
           <w:p>
             <w:pPr>
@@ -1302,6 +1361,10 @@
         </w:tc>
       </w:tr>
       <w:tr>
+        <w:trPr>
+          <w:gridAfter w:val="2"/>
+          <w:wAfter w:w="1620" w:type="dxa"/>
+        </w:trPr>
         <w:tc>
           <w:tcPr>
             <w:tcW w:w="5328" w:type="dxa"/>
@@ -1321,13 +1384,14 @@
                 <w:sz w:val="20"/>
                 <w:szCs w:val="20"/>
               </w:rPr>
-              <w:t>Title</w:t>
+              <w:t>(no title)</w:t>
             </w:r>
           </w:p>
         </w:tc>
         <w:tc>
           <w:tcPr>
             <w:tcW w:w="3528" w:type="dxa"/>
+            <w:gridSpan w:val="4"/>
           </w:tcPr>
           <w:p>
             <w:pPr>
@@ -1533,7 +1597,7 @@
                 <w:sz w:val="20"/>
                 <w:szCs w:val="20"/>
               </w:rPr>
-              <w:t>Title</w:t>
+              <w:t>PageRank: How Important is Your Website?</w:t>
             </w:r>
           </w:p>
         </w:tc>
@@ -1619,7 +1683,7 @@
                 <w:sz w:val="20"/>
                 <w:szCs w:val="20"/>
               </w:rPr>
-              <w:t>Title</w:t>
+              <w:t>Optimizing an algorithm (Fibonacci)</w:t>
             </w:r>
           </w:p>
         </w:tc>
@@ -1705,7 +1769,7 @@
                 <w:sz w:val="20"/>
                 <w:szCs w:val="20"/>
               </w:rPr>
-              <w:t>Title</w:t>
+              <w:t>Operating Systems</w:t>
             </w:r>
           </w:p>
         </w:tc>
@@ -2817,7 +2881,7 @@
                 <w:sz w:val="20"/>
                 <w:szCs w:val="20"/>
               </w:rPr>
-              <w:t>Title</w:t>
+              <w:t>How does the Internet seem to always keep you online?</w:t>
             </w:r>
           </w:p>
         </w:tc>
@@ -3015,7 +3079,8 @@
         <w:gridCol w:w="4144"/>
         <w:gridCol w:w="824"/>
         <w:gridCol w:w="360"/>
-        <w:gridCol w:w="3528"/>
+        <w:gridCol w:w="720"/>
+        <w:gridCol w:w="2808"/>
       </w:tblGrid>
       <w:tr>
         <w:tc>
@@ -3066,7 +3131,7 @@
         <w:tc>
           <w:tcPr>
             <w:tcW w:w="4712" w:type="dxa"/>
-            <w:gridSpan w:val="3"/>
+            <w:gridSpan w:val="4"/>
           </w:tcPr>
           <w:p>
             <w:pPr>
@@ -3125,7 +3190,7 @@
         <w:tc>
           <w:tcPr>
             <w:tcW w:w="3888" w:type="dxa"/>
-            <w:gridSpan w:val="2"/>
+            <w:gridSpan w:val="3"/>
           </w:tcPr>
           <w:p>
             <w:pPr>
@@ -3210,6 +3275,7 @@
         <w:tc>
           <w:tcPr>
             <w:tcW w:w="3528" w:type="dxa"/>
+            <w:gridSpan w:val="2"/>
           </w:tcPr>
           <w:p>
             <w:pPr>
@@ -3288,13 +3354,14 @@
                 <w:sz w:val="20"/>
                 <w:szCs w:val="20"/>
               </w:rPr>
-              <w:t>Title</w:t>
+              <w:t>Introduction to K-Means Clustering</w:t>
             </w:r>
           </w:p>
         </w:tc>
         <w:tc>
           <w:tcPr>
             <w:tcW w:w="3528" w:type="dxa"/>
+            <w:gridSpan w:val="2"/>
           </w:tcPr>
           <w:p>
             <w:pPr>
@@ -3380,6 +3447,7 @@
         <w:tc>
           <w:tcPr>
             <w:tcW w:w="3528" w:type="dxa"/>
+            <w:gridSpan w:val="2"/>
           </w:tcPr>
           <w:p>
             <w:pPr>
@@ -3440,8 +3508,8 @@
       <w:tr>
         <w:tc>
           <w:tcPr>
-            <w:tcW w:w="5328" w:type="dxa"/>
-            <w:gridSpan w:val="3"/>
+            <w:tcW w:w="6048" w:type="dxa"/>
+            <w:gridSpan w:val="4"/>
           </w:tcPr>
           <w:p>
             <w:pPr>
@@ -3458,13 +3526,13 @@
                 <w:sz w:val="20"/>
                 <w:szCs w:val="20"/>
               </w:rPr>
-              <w:t>Title</w:t>
-            </w:r>
-          </w:p>
-        </w:tc>
-        <w:tc>
-          <w:tcPr>
-            <w:tcW w:w="3528" w:type="dxa"/>
+              <w:t>Trains and Tumors: Understanding the Genes that Cause Cancer</w:t>
+            </w:r>
+          </w:p>
+        </w:tc>
+        <w:tc>
+          <w:tcPr>
+            <w:tcW w:w="2808" w:type="dxa"/>
           </w:tcPr>
           <w:p>
             <w:pPr>
@@ -3559,6 +3627,7 @@
           <w:sz w:val="48"/>
           <w:szCs w:val="48"/>
         </w:rPr>
+        <w:lastRenderedPageBreak/>
         <w:t>10</w:t>
       </w:r>
       <w:r>
@@ -3993,7 +4062,7 @@
                 <w:sz w:val="20"/>
                 <w:szCs w:val="20"/>
               </w:rPr>
-              <w:t>Title</w:t>
+              <w:t>How to Get Through a Corn Maze</w:t>
             </w:r>
           </w:p>
         </w:tc>
@@ -4077,7 +4146,7 @@
                 <w:sz w:val="20"/>
                 <w:szCs w:val="20"/>
               </w:rPr>
-              <w:t>Title</w:t>
+              <w:t>How Computers Learn Words Without Being Taught</w:t>
             </w:r>
           </w:p>
         </w:tc>
@@ -4239,7 +4308,7 @@
     <w:tbl>
       <w:tblPr>
         <w:tblStyle w:val="TableGrid"/>
-        <w:tblW w:w="0" w:type="auto"/>
+        <w:tblW w:w="8856" w:type="dxa"/>
         <w:tblBorders>
           <w:top w:val="none" w:sz="0" w:space="0" w:color="auto"/>
           <w:left w:val="none" w:sz="0" w:space="0" w:color="auto"/>
@@ -4252,7 +4321,8 @@
       </w:tblPr>
       <w:tblGrid>
         <w:gridCol w:w="5508"/>
-        <w:gridCol w:w="3348"/>
+        <w:gridCol w:w="810"/>
+        <w:gridCol w:w="2538"/>
       </w:tblGrid>
       <w:tr>
         <w:tc>
@@ -4282,6 +4352,7 @@
         <w:tc>
           <w:tcPr>
             <w:tcW w:w="3348" w:type="dxa"/>
+            <w:gridSpan w:val="2"/>
           </w:tcPr>
           <w:p>
             <w:pPr>
@@ -4332,13 +4403,14 @@
                 <w:sz w:val="20"/>
                 <w:szCs w:val="20"/>
               </w:rPr>
-              <w:t>Title</w:t>
+              <w:t>Bitcoin Trading with Bayesian Regression</w:t>
             </w:r>
           </w:p>
         </w:tc>
         <w:tc>
           <w:tcPr>
             <w:tcW w:w="3348" w:type="dxa"/>
+            <w:gridSpan w:val="2"/>
           </w:tcPr>
           <w:p>
             <w:pPr>
@@ -4423,6 +4495,7 @@
         <w:tc>
           <w:tcPr>
             <w:tcW w:w="3348" w:type="dxa"/>
+            <w:gridSpan w:val="2"/>
           </w:tcPr>
           <w:p>
             <w:pPr>
@@ -4516,6 +4589,7 @@
         <w:tc>
           <w:tcPr>
             <w:tcW w:w="3348" w:type="dxa"/>
+            <w:gridSpan w:val="2"/>
           </w:tcPr>
           <w:p>
             <w:pPr>
@@ -4576,7 +4650,8 @@
       <w:tr>
         <w:tc>
           <w:tcPr>
-            <w:tcW w:w="5508" w:type="dxa"/>
+            <w:tcW w:w="6318" w:type="dxa"/>
+            <w:gridSpan w:val="2"/>
           </w:tcPr>
           <w:p>
             <w:pPr>
@@ -4599,7 +4674,7 @@
         </w:tc>
         <w:tc>
           <w:tcPr>
-            <w:tcW w:w="3348" w:type="dxa"/>
+            <w:tcW w:w="2538" w:type="dxa"/>
           </w:tcPr>
           <w:p>
             <w:pPr>
@@ -4684,6 +4759,7 @@
         <w:tc>
           <w:tcPr>
             <w:tcW w:w="3348" w:type="dxa"/>
+            <w:gridSpan w:val="2"/>
           </w:tcPr>
           <w:p>
             <w:pPr>
@@ -4760,13 +4836,14 @@
                 <w:sz w:val="20"/>
                 <w:szCs w:val="20"/>
               </w:rPr>
-              <w:t>Title</w:t>
+              <w:t>Matter and Space</w:t>
             </w:r>
           </w:p>
         </w:tc>
         <w:tc>
           <w:tcPr>
             <w:tcW w:w="3348" w:type="dxa"/>
+            <w:gridSpan w:val="2"/>
           </w:tcPr>
           <w:p>
             <w:pPr>
@@ -4861,9 +4938,12 @@
         <w:gridCol w:w="4698"/>
         <w:gridCol w:w="450"/>
         <w:gridCol w:w="180"/>
+        <w:gridCol w:w="360"/>
+        <w:gridCol w:w="180"/>
+        <w:gridCol w:w="450"/>
         <w:gridCol w:w="270"/>
-        <w:gridCol w:w="270"/>
-        <w:gridCol w:w="2970"/>
+        <w:gridCol w:w="90"/>
+        <w:gridCol w:w="2160"/>
       </w:tblGrid>
       <w:tr>
         <w:tc>
@@ -4906,7 +4986,7 @@
         <w:tc>
           <w:tcPr>
             <w:tcW w:w="3690" w:type="dxa"/>
-            <w:gridSpan w:val="4"/>
+            <w:gridSpan w:val="7"/>
           </w:tcPr>
           <w:p>
             <w:pPr>
@@ -4989,6 +5069,7 @@
         <w:tc>
           <w:tcPr>
             <w:tcW w:w="2970" w:type="dxa"/>
+            <w:gridSpan w:val="4"/>
           </w:tcPr>
           <w:p>
             <w:pPr>
@@ -5067,13 +5148,14 @@
                 <w:sz w:val="20"/>
                 <w:szCs w:val="20"/>
               </w:rPr>
-              <w:t>Title</w:t>
+              <w:t>(no title)</w:t>
             </w:r>
           </w:p>
         </w:tc>
         <w:tc>
           <w:tcPr>
             <w:tcW w:w="2970" w:type="dxa"/>
+            <w:gridSpan w:val="4"/>
           </w:tcPr>
           <w:p>
             <w:pPr>
@@ -5159,6 +5241,7 @@
         <w:tc>
           <w:tcPr>
             <w:tcW w:w="2970" w:type="dxa"/>
+            <w:gridSpan w:val="4"/>
           </w:tcPr>
           <w:p>
             <w:pPr>
@@ -5253,6 +5336,7 @@
         <w:tc>
           <w:tcPr>
             <w:tcW w:w="2970" w:type="dxa"/>
+            <w:gridSpan w:val="4"/>
           </w:tcPr>
           <w:p>
             <w:pPr>
@@ -5327,6 +5411,9 @@
           </w:tcPr>
           <w:p>
             <w:pPr>
+              <w:tabs>
+                <w:tab w:val="right" w:pos="6372"/>
+              </w:tabs>
               <w:ind w:left="720" w:hanging="720"/>
               <w:rPr>
                 <w:rFonts w:ascii="Times" w:hAnsi="Times" w:cs="Times New Roman"/>
@@ -5340,39 +5427,22 @@
                 <w:sz w:val="20"/>
                 <w:szCs w:val="20"/>
               </w:rPr>
-              <w:t>Title</w:t>
-            </w:r>
-            <w:r>
-              <w:rPr>
-                <w:rFonts w:ascii="Times" w:hAnsi="Times" w:cs="Times New Roman"/>
-                <w:sz w:val="20"/>
-                <w:szCs w:val="20"/>
-              </w:rPr>
-              <w:t xml:space="preserve"> </w:t>
-            </w:r>
-          </w:p>
-          <w:p>
-            <w:pPr>
-              <w:ind w:left="720" w:hanging="720"/>
-              <w:rPr>
-                <w:rFonts w:ascii="Times" w:hAnsi="Times" w:cs="Times New Roman"/>
-                <w:sz w:val="20"/>
-                <w:szCs w:val="20"/>
-              </w:rPr>
-            </w:pPr>
+              <w:t>(no title)</w:t>
+            </w:r>
             <w:r>
               <w:rPr>
                 <w:rFonts w:ascii="Arial" w:hAnsi="Arial" w:cs="Arial"/>
                 <w:sz w:val="20"/>
                 <w:szCs w:val="20"/>
               </w:rPr>
-              <w:t>Letting Computers Diagnose Your Illness: Intro to Rule-Based Systems</w:t>
+              <w:tab/>
             </w:r>
           </w:p>
         </w:tc>
         <w:tc>
           <w:tcPr>
             <w:tcW w:w="2970" w:type="dxa"/>
+            <w:gridSpan w:val="4"/>
           </w:tcPr>
           <w:p>
             <w:pPr>
@@ -5443,69 +5513,7 @@
                 <w:sz w:val="20"/>
                 <w:szCs w:val="20"/>
               </w:rPr>
-              <w:t xml:space="preserve">   </w:t>
-            </w:r>
-          </w:p>
-          <w:p>
-            <w:pPr>
-              <w:ind w:left="720" w:hanging="720"/>
-              <w:jc w:val="right"/>
-              <w:rPr>
-                <w:rFonts w:ascii="Effra Light" w:hAnsi="Effra Light" w:cs="Times New Roman"/>
-                <w:sz w:val="20"/>
-                <w:szCs w:val="20"/>
-              </w:rPr>
-            </w:pPr>
-            <w:r>
-              <w:rPr>
-                <w:rFonts w:ascii="Effra Light" w:hAnsi="Effra Light" w:cs="Times New Roman"/>
-                <w:sz w:val="20"/>
-                <w:szCs w:val="20"/>
-              </w:rPr>
-              <w:t xml:space="preserve">Laura Ting </w:t>
-            </w:r>
-            <w:r>
-              <w:rPr>
-                <w:rFonts w:ascii="Effra Light" w:hAnsi="Effra Light" w:cs="Times New Roman"/>
-                <w:sz w:val="20"/>
-                <w:szCs w:val="20"/>
-              </w:rPr>
               <w:t xml:space="preserve">  </w:t>
-            </w:r>
-            <w:r>
-              <w:rPr>
-                <w:rFonts w:ascii="Effra Light" w:hAnsi="Effra Light" w:cs="Times New Roman"/>
-                <w:color w:val="A6A6A6" w:themeColor="background1" w:themeShade="A6"/>
-                <w:sz w:val="20"/>
-                <w:szCs w:val="20"/>
-              </w:rPr>
-              <w:t>1</w:t>
-            </w:r>
-            <w:r>
-              <w:rPr>
-                <w:rFonts w:ascii="Effra Light" w:hAnsi="Effra Light" w:cs="Times New Roman"/>
-                <w:color w:val="A6A6A6" w:themeColor="background1" w:themeShade="A6"/>
-                <w:sz w:val="20"/>
-                <w:szCs w:val="20"/>
-              </w:rPr>
-              <w:t>0</w:t>
-            </w:r>
-            <w:r>
-              <w:rPr>
-                <w:rFonts w:ascii="Effra Light" w:hAnsi="Effra Light" w:cs="Times New Roman"/>
-                <w:sz w:val="20"/>
-                <w:szCs w:val="20"/>
-              </w:rPr>
-              <w:t xml:space="preserve">   </w:t>
-            </w:r>
-            <w:r>
-              <w:rPr>
-                <w:rFonts w:ascii="Effra Light" w:hAnsi="Effra Light" w:cs="Times New Roman"/>
-                <w:color w:val="FFFFFF" w:themeColor="background1"/>
-                <w:sz w:val="20"/>
-                <w:szCs w:val="20"/>
-              </w:rPr>
-              <w:t>*</w:t>
             </w:r>
           </w:p>
         </w:tc>
@@ -5513,8 +5521,8 @@
       <w:tr>
         <w:tc>
           <w:tcPr>
-            <w:tcW w:w="5868" w:type="dxa"/>
-            <w:gridSpan w:val="5"/>
+            <w:tcW w:w="6588" w:type="dxa"/>
+            <w:gridSpan w:val="7"/>
           </w:tcPr>
           <w:p>
             <w:pPr>
@@ -5525,12 +5533,83 @@
                 <w:szCs w:val="20"/>
               </w:rPr>
             </w:pPr>
-          </w:p>
-        </w:tc>
-        <w:tc>
-          <w:tcPr>
-            <w:tcW w:w="2970" w:type="dxa"/>
-          </w:tcPr>
+            <w:r>
+              <w:rPr>
+                <w:rFonts w:ascii="Arial" w:hAnsi="Arial" w:cs="Arial"/>
+                <w:sz w:val="20"/>
+                <w:szCs w:val="20"/>
+              </w:rPr>
+              <w:t>Letting Computers Diagnose Your Illness: Intro to Rule-Based Systems</w:t>
+            </w:r>
+          </w:p>
+        </w:tc>
+        <w:tc>
+          <w:tcPr>
+            <w:tcW w:w="2250" w:type="dxa"/>
+            <w:gridSpan w:val="2"/>
+          </w:tcPr>
+          <w:p>
+            <w:pPr>
+              <w:ind w:left="720" w:hanging="720"/>
+              <w:jc w:val="right"/>
+              <w:rPr>
+                <w:rFonts w:ascii="Effra Light" w:hAnsi="Effra Light" w:cs="Times New Roman"/>
+                <w:sz w:val="20"/>
+                <w:szCs w:val="20"/>
+              </w:rPr>
+            </w:pPr>
+            <w:r>
+              <w:rPr>
+                <w:rFonts w:ascii="Effra Light" w:hAnsi="Effra Light" w:cs="Times New Roman"/>
+                <w:sz w:val="20"/>
+                <w:szCs w:val="20"/>
+              </w:rPr>
+              <w:t xml:space="preserve">Laura Ting </w:t>
+            </w:r>
+            <w:r>
+              <w:rPr>
+                <w:rFonts w:ascii="Effra Light" w:hAnsi="Effra Light" w:cs="Times New Roman"/>
+                <w:sz w:val="20"/>
+                <w:szCs w:val="20"/>
+              </w:rPr>
+              <w:t xml:space="preserve">  </w:t>
+            </w:r>
+            <w:r>
+              <w:rPr>
+                <w:rFonts w:ascii="Effra Light" w:hAnsi="Effra Light" w:cs="Times New Roman"/>
+                <w:color w:val="A6A6A6" w:themeColor="background1" w:themeShade="A6"/>
+                <w:sz w:val="20"/>
+                <w:szCs w:val="20"/>
+              </w:rPr>
+              <w:t>1</w:t>
+            </w:r>
+            <w:r>
+              <w:rPr>
+                <w:rFonts w:ascii="Effra Light" w:hAnsi="Effra Light" w:cs="Times New Roman"/>
+                <w:color w:val="A6A6A6" w:themeColor="background1" w:themeShade="A6"/>
+                <w:sz w:val="20"/>
+                <w:szCs w:val="20"/>
+              </w:rPr>
+              <w:t>0</w:t>
+            </w:r>
+            <w:r>
+              <w:rPr>
+                <w:rFonts w:ascii="Effra Light" w:hAnsi="Effra Light" w:cs="Times New Roman"/>
+                <w:sz w:val="20"/>
+                <w:szCs w:val="20"/>
+              </w:rPr>
+              <w:t xml:space="preserve">   </w:t>
+            </w:r>
+            <w:r>
+              <w:rPr>
+                <w:rFonts w:ascii="Effra Light" w:hAnsi="Effra Light" w:cs="Times New Roman"/>
+                <w:color w:val="FFFFFF" w:themeColor="background1"/>
+                <w:sz w:val="20"/>
+                <w:szCs w:val="20"/>
+              </w:rPr>
+              <w:t>*</w:t>
+            </w:r>
+          </w:p>
           <w:p>
             <w:pPr>
               <w:ind w:left="720" w:hanging="720"/>
@@ -5573,7 +5652,7 @@
         <w:tc>
           <w:tcPr>
             <w:tcW w:w="3510" w:type="dxa"/>
-            <w:gridSpan w:val="3"/>
+            <w:gridSpan w:val="6"/>
           </w:tcPr>
           <w:p>
             <w:pPr>
@@ -5625,59 +5704,249 @@
                 <w:sz w:val="20"/>
                 <w:szCs w:val="20"/>
               </w:rPr>
-              <w:t>Title</w:t>
+              <w:t>Qubits: A New Way to Compute</w:t>
             </w:r>
           </w:p>
         </w:tc>
         <w:tc>
           <w:tcPr>
             <w:tcW w:w="3510" w:type="dxa"/>
+            <w:gridSpan w:val="6"/>
+          </w:tcPr>
+          <w:p>
+            <w:pPr>
+              <w:ind w:left="720" w:hanging="720"/>
+              <w:jc w:val="right"/>
+              <w:rPr>
+                <w:rFonts w:ascii="Effra Light" w:hAnsi="Effra Light" w:cs="Times New Roman"/>
+                <w:color w:val="A6A6A6" w:themeColor="background1" w:themeShade="A6"/>
+                <w:sz w:val="20"/>
+                <w:szCs w:val="20"/>
+              </w:rPr>
+            </w:pPr>
+            <w:r>
+              <w:rPr>
+                <w:rFonts w:ascii="Effra Light" w:hAnsi="Effra Light" w:cs="Times New Roman"/>
+                <w:sz w:val="20"/>
+                <w:szCs w:val="20"/>
+              </w:rPr>
+              <w:t>Benne</w:t>
+            </w:r>
+            <w:r>
+              <w:rPr>
+                <w:rFonts w:ascii="Effra Light" w:hAnsi="Effra Light" w:cs="Times New Roman"/>
+                <w:sz w:val="20"/>
+                <w:szCs w:val="20"/>
+              </w:rPr>
+              <w:t>t</w:t>
+            </w:r>
+            <w:r>
+              <w:rPr>
+                <w:rFonts w:ascii="Effra Light" w:hAnsi="Effra Light" w:cs="Times New Roman"/>
+                <w:sz w:val="20"/>
+                <w:szCs w:val="20"/>
+              </w:rPr>
+              <w:t>t Amodio</w:t>
+            </w:r>
+            <w:r>
+              <w:rPr>
+                <w:rFonts w:ascii="Effra Light" w:hAnsi="Effra Light" w:cs="Times New Roman"/>
+                <w:sz w:val="20"/>
+                <w:szCs w:val="20"/>
+              </w:rPr>
+              <w:t xml:space="preserve">     </w:t>
+            </w:r>
+            <w:r>
+              <w:rPr>
+                <w:rFonts w:ascii="Effra Light" w:hAnsi="Effra Light" w:cs="Times New Roman"/>
+                <w:color w:val="A6A6A6" w:themeColor="background1" w:themeShade="A6"/>
+                <w:sz w:val="20"/>
+                <w:szCs w:val="20"/>
+              </w:rPr>
+              <w:t>2</w:t>
+            </w:r>
+            <w:r>
+              <w:rPr>
+                <w:rFonts w:ascii="Effra Light" w:hAnsi="Effra Light" w:cs="Times New Roman"/>
+                <w:sz w:val="20"/>
+                <w:szCs w:val="20"/>
+              </w:rPr>
+              <w:t xml:space="preserve">   </w:t>
+            </w:r>
+            <w:r>
+              <w:rPr>
+                <w:rFonts w:ascii="Effra Light" w:hAnsi="Effra Light" w:cs="Times New Roman"/>
+                <w:color w:val="A6A6A6" w:themeColor="background1" w:themeShade="A6"/>
+                <w:sz w:val="20"/>
+                <w:szCs w:val="20"/>
+              </w:rPr>
+              <w:t>*</w:t>
+            </w:r>
+          </w:p>
+        </w:tc>
+      </w:tr>
+      <w:tr>
+        <w:tc>
+          <w:tcPr>
+            <w:tcW w:w="6588" w:type="dxa"/>
+            <w:gridSpan w:val="7"/>
+          </w:tcPr>
+          <w:p>
+            <w:pPr>
+              <w:ind w:left="720" w:hanging="720"/>
+              <w:rPr>
+                <w:rFonts w:ascii="Times" w:hAnsi="Times" w:cs="Times New Roman"/>
+                <w:sz w:val="20"/>
+                <w:szCs w:val="20"/>
+              </w:rPr>
+            </w:pPr>
+            <w:r>
+              <w:rPr>
+                <w:rFonts w:ascii="Arial" w:hAnsi="Arial" w:cs="Arial"/>
+                <w:sz w:val="20"/>
+                <w:szCs w:val="20"/>
+              </w:rPr>
+              <w:t>Ray Tracing: Generating Realistic Images by Taking Photos in Reverse</w:t>
+            </w:r>
+          </w:p>
+        </w:tc>
+        <w:tc>
+          <w:tcPr>
+            <w:tcW w:w="2250" w:type="dxa"/>
+            <w:gridSpan w:val="2"/>
+          </w:tcPr>
+          <w:p>
+            <w:pPr>
+              <w:ind w:left="720" w:hanging="720"/>
+              <w:jc w:val="right"/>
+              <w:rPr>
+                <w:rFonts w:ascii="Effra Light" w:hAnsi="Effra Light" w:cs="Times New Roman"/>
+                <w:color w:val="A6A6A6" w:themeColor="background1" w:themeShade="A6"/>
+                <w:sz w:val="20"/>
+                <w:szCs w:val="20"/>
+              </w:rPr>
+            </w:pPr>
+            <w:r>
+              <w:rPr>
+                <w:rFonts w:ascii="Effra Light" w:hAnsi="Effra Light" w:cs="Times New Roman"/>
+                <w:sz w:val="20"/>
+                <w:szCs w:val="20"/>
+              </w:rPr>
+              <w:t>Nathan Gutierrez</w:t>
+            </w:r>
+            <w:r>
+              <w:rPr>
+                <w:rFonts w:ascii="Effra Light" w:hAnsi="Effra Light" w:cs="Times New Roman"/>
+                <w:sz w:val="20"/>
+                <w:szCs w:val="20"/>
+              </w:rPr>
+              <w:t xml:space="preserve">    </w:t>
+            </w:r>
+            <w:r>
+              <w:rPr>
+                <w:rFonts w:ascii="Effra Light" w:hAnsi="Effra Light" w:cs="Times New Roman"/>
+                <w:color w:val="A6A6A6" w:themeColor="background1" w:themeShade="A6"/>
+                <w:sz w:val="20"/>
+                <w:szCs w:val="20"/>
+              </w:rPr>
+              <w:t xml:space="preserve"> </w:t>
+            </w:r>
+            <w:r>
+              <w:rPr>
+                <w:rFonts w:ascii="Effra Light" w:hAnsi="Effra Light" w:cs="Times New Roman"/>
+                <w:color w:val="A6A6A6" w:themeColor="background1" w:themeShade="A6"/>
+                <w:sz w:val="20"/>
+                <w:szCs w:val="20"/>
+              </w:rPr>
+              <w:t>2</w:t>
+            </w:r>
+            <w:r>
+              <w:rPr>
+                <w:rFonts w:ascii="Effra Light" w:hAnsi="Effra Light" w:cs="Times New Roman"/>
+                <w:sz w:val="20"/>
+                <w:szCs w:val="20"/>
+              </w:rPr>
+              <w:t xml:space="preserve">   </w:t>
+            </w:r>
+            <w:r>
+              <w:rPr>
+                <w:rFonts w:ascii="Effra Light" w:hAnsi="Effra Light" w:cs="Times New Roman"/>
+                <w:color w:val="FFFFFF" w:themeColor="background1"/>
+                <w:sz w:val="20"/>
+                <w:szCs w:val="20"/>
+              </w:rPr>
+              <w:t>*</w:t>
+            </w:r>
+          </w:p>
+        </w:tc>
+      </w:tr>
+      <w:tr>
+        <w:tc>
+          <w:tcPr>
+            <w:tcW w:w="5328" w:type="dxa"/>
             <w:gridSpan w:val="3"/>
           </w:tcPr>
           <w:p>
             <w:pPr>
               <w:ind w:left="720" w:hanging="720"/>
-              <w:jc w:val="right"/>
-              <w:rPr>
-                <w:rFonts w:ascii="Effra Light" w:hAnsi="Effra Light" w:cs="Times New Roman"/>
-                <w:color w:val="A6A6A6" w:themeColor="background1" w:themeShade="A6"/>
-                <w:sz w:val="20"/>
-                <w:szCs w:val="20"/>
-              </w:rPr>
-            </w:pPr>
-            <w:r>
-              <w:rPr>
-                <w:rFonts w:ascii="Effra Light" w:hAnsi="Effra Light" w:cs="Times New Roman"/>
-                <w:sz w:val="20"/>
-                <w:szCs w:val="20"/>
-              </w:rPr>
-              <w:t>Benne</w:t>
-            </w:r>
-            <w:r>
-              <w:rPr>
-                <w:rFonts w:ascii="Effra Light" w:hAnsi="Effra Light" w:cs="Times New Roman"/>
-                <w:sz w:val="20"/>
-                <w:szCs w:val="20"/>
-              </w:rPr>
-              <w:t>t</w:t>
+              <w:rPr>
+                <w:rFonts w:ascii="Times" w:hAnsi="Times" w:cs="Times New Roman"/>
+                <w:sz w:val="20"/>
+                <w:szCs w:val="20"/>
+              </w:rPr>
+            </w:pPr>
+            <w:r>
+              <w:rPr>
+                <w:rFonts w:ascii="Arial" w:hAnsi="Arial" w:cs="Arial"/>
+                <w:sz w:val="20"/>
+                <w:szCs w:val="20"/>
+              </w:rPr>
+              <w:t>RAFT: Helping Your Mars Rovers Communicate</w:t>
             </w:r>
             <w:bookmarkStart w:id="0" w:name="_GoBack"/>
             <w:bookmarkEnd w:id="0"/>
-            <w:r>
-              <w:rPr>
-                <w:rFonts w:ascii="Effra Light" w:hAnsi="Effra Light" w:cs="Times New Roman"/>
-                <w:sz w:val="20"/>
-                <w:szCs w:val="20"/>
-              </w:rPr>
-              <w:t>t Amodio</w:t>
-            </w:r>
-            <w:r>
-              <w:rPr>
-                <w:rFonts w:ascii="Effra Light" w:hAnsi="Effra Light" w:cs="Times New Roman"/>
-                <w:sz w:val="20"/>
-                <w:szCs w:val="20"/>
-              </w:rPr>
-              <w:t xml:space="preserve">     </w:t>
+          </w:p>
+        </w:tc>
+        <w:tc>
+          <w:tcPr>
+            <w:tcW w:w="3510" w:type="dxa"/>
+            <w:gridSpan w:val="6"/>
+          </w:tcPr>
+          <w:p>
+            <w:pPr>
+              <w:ind w:left="720" w:hanging="720"/>
+              <w:jc w:val="right"/>
+              <w:rPr>
+                <w:rFonts w:ascii="Effra Light" w:hAnsi="Effra Light" w:cs="Times New Roman"/>
+                <w:color w:val="A6A6A6" w:themeColor="background1" w:themeShade="A6"/>
+                <w:sz w:val="20"/>
+                <w:szCs w:val="20"/>
+              </w:rPr>
+            </w:pPr>
+            <w:r>
+              <w:rPr>
+                <w:rFonts w:ascii="Effra Light" w:hAnsi="Effra Light" w:cs="Times New Roman"/>
+                <w:sz w:val="20"/>
+                <w:szCs w:val="20"/>
+              </w:rPr>
+              <w:t>Carlos Henriquez</w:t>
+            </w:r>
+            <w:r>
+              <w:rPr>
+                <w:rFonts w:ascii="Effra Light" w:hAnsi="Effra Light" w:cs="Times New Roman"/>
+                <w:sz w:val="20"/>
+                <w:szCs w:val="20"/>
+              </w:rPr>
+              <w:t xml:space="preserve">    </w:t>
+            </w:r>
+            <w:r>
+              <w:rPr>
+                <w:rFonts w:ascii="Effra Light" w:hAnsi="Effra Light" w:cs="Times New Roman"/>
+                <w:color w:val="A6A6A6" w:themeColor="background1" w:themeShade="A6"/>
+                <w:sz w:val="20"/>
+                <w:szCs w:val="20"/>
+              </w:rPr>
+              <w:t xml:space="preserve"> </w:t>
             </w:r>
             <w:r>
               <w:rPr>
@@ -5699,7 +5968,7 @@
             <w:r>
               <w:rPr>
                 <w:rFonts w:ascii="Effra Light" w:hAnsi="Effra Light" w:cs="Times New Roman"/>
-                <w:color w:val="A6A6A6" w:themeColor="background1" w:themeShade="A6"/>
+                <w:color w:val="FFFFFF" w:themeColor="background1"/>
                 <w:sz w:val="20"/>
                 <w:szCs w:val="20"/>
               </w:rPr>
@@ -5711,32 +5980,30 @@
       <w:tr>
         <w:tc>
           <w:tcPr>
-            <w:tcW w:w="5598" w:type="dxa"/>
-            <w:gridSpan w:val="4"/>
-          </w:tcPr>
-          <w:p>
-            <w:pPr>
-              <w:ind w:left="720" w:hanging="720"/>
-              <w:rPr>
-                <w:rFonts w:ascii="Times" w:hAnsi="Times" w:cs="Times New Roman"/>
-                <w:sz w:val="20"/>
-                <w:szCs w:val="20"/>
-              </w:rPr>
-            </w:pPr>
-            <w:r>
-              <w:rPr>
-                <w:rFonts w:ascii="Arial" w:hAnsi="Arial" w:cs="Arial"/>
-                <w:sz w:val="20"/>
-                <w:szCs w:val="20"/>
-              </w:rPr>
-              <w:t>Ray Tracing: Generating Realistic Images by Taking Photos in Reverse</w:t>
-            </w:r>
-          </w:p>
-        </w:tc>
-        <w:tc>
-          <w:tcPr>
-            <w:tcW w:w="3240" w:type="dxa"/>
-            <w:gridSpan w:val="2"/>
+            <w:tcW w:w="6678" w:type="dxa"/>
+            <w:gridSpan w:val="8"/>
+          </w:tcPr>
+          <w:p>
+            <w:pPr>
+              <w:rPr>
+                <w:rFonts w:ascii="Times" w:eastAsia="Times New Roman" w:hAnsi="Times" w:cs="Times New Roman"/>
+                <w:sz w:val="20"/>
+                <w:szCs w:val="20"/>
+              </w:rPr>
+            </w:pPr>
+            <w:r>
+              <w:rPr>
+                <w:rFonts w:ascii="Arial" w:eastAsia="Times New Roman" w:hAnsi="Arial" w:cs="Arial"/>
+                <w:sz w:val="20"/>
+                <w:szCs w:val="20"/>
+              </w:rPr>
+              <w:t>Kolmogorov Complexity: Why most sequences can’t be easily described</w:t>
+            </w:r>
+          </w:p>
+        </w:tc>
+        <w:tc>
+          <w:tcPr>
+            <w:tcW w:w="2160" w:type="dxa"/>
           </w:tcPr>
           <w:p>
             <w:pPr>
@@ -5755,33 +6022,24 @@
                 <w:sz w:val="20"/>
                 <w:szCs w:val="20"/>
               </w:rPr>
-              <w:t>Nathan Gutierrez</w:t>
-            </w:r>
-            <w:r>
-              <w:rPr>
-                <w:rFonts w:ascii="Effra Light" w:hAnsi="Effra Light" w:cs="Times New Roman"/>
-                <w:sz w:val="20"/>
-                <w:szCs w:val="20"/>
-              </w:rPr>
-              <w:t xml:space="preserve">    </w:t>
-            </w:r>
-            <w:r>
-              <w:rPr>
-                <w:rFonts w:ascii="Effra Light" w:hAnsi="Effra Light" w:cs="Times New Roman"/>
-                <w:color w:val="A6A6A6" w:themeColor="background1" w:themeShade="A6"/>
-                <w:sz w:val="20"/>
-                <w:szCs w:val="20"/>
-              </w:rPr>
-              <w:t xml:space="preserve"> </w:t>
-            </w:r>
-            <w:r>
-              <w:rPr>
-                <w:rFonts w:ascii="Effra Light" w:hAnsi="Effra Light" w:cs="Times New Roman"/>
-                <w:color w:val="A6A6A6" w:themeColor="background1" w:themeShade="A6"/>
-                <w:sz w:val="20"/>
-                <w:szCs w:val="20"/>
-              </w:rPr>
-              <w:t>2</w:t>
+              <w:t>Lisa Zahray</w:t>
+            </w:r>
+            <w:r>
+              <w:rPr>
+                <w:rFonts w:ascii="Effra Light" w:hAnsi="Effra Light" w:cs="Times New Roman"/>
+                <w:sz w:val="20"/>
+                <w:szCs w:val="20"/>
+              </w:rPr>
+              <w:t xml:space="preserve">   </w:t>
+            </w:r>
+            <w:r>
+              <w:rPr>
+                <w:rFonts w:ascii="Effra Light" w:hAnsi="Effra Light" w:cs="Times New Roman"/>
+                <w:color w:val="A6A6A6" w:themeColor="background1" w:themeShade="A6"/>
+                <w:sz w:val="20"/>
+                <w:szCs w:val="20"/>
+              </w:rPr>
+              <w:t xml:space="preserve"> 2</w:t>
             </w:r>
             <w:r>
               <w:rPr>
@@ -5824,195 +6082,14 @@
                 <w:sz w:val="20"/>
                 <w:szCs w:val="20"/>
               </w:rPr>
-              <w:t>Title</w:t>
+              <w:t>(no title)</w:t>
             </w:r>
           </w:p>
         </w:tc>
         <w:tc>
           <w:tcPr>
             <w:tcW w:w="3510" w:type="dxa"/>
-            <w:gridSpan w:val="3"/>
-          </w:tcPr>
-          <w:p>
-            <w:pPr>
-              <w:ind w:left="720" w:hanging="720"/>
-              <w:jc w:val="right"/>
-              <w:rPr>
-                <w:rFonts w:ascii="Effra Light" w:hAnsi="Effra Light" w:cs="Times New Roman"/>
-                <w:color w:val="A6A6A6" w:themeColor="background1" w:themeShade="A6"/>
-                <w:sz w:val="20"/>
-                <w:szCs w:val="20"/>
-              </w:rPr>
-            </w:pPr>
-            <w:r>
-              <w:rPr>
-                <w:rFonts w:ascii="Effra Light" w:hAnsi="Effra Light" w:cs="Times New Roman"/>
-                <w:sz w:val="20"/>
-                <w:szCs w:val="20"/>
-              </w:rPr>
-              <w:t>Carlos Henriquez</w:t>
-            </w:r>
-            <w:r>
-              <w:rPr>
-                <w:rFonts w:ascii="Effra Light" w:hAnsi="Effra Light" w:cs="Times New Roman"/>
-                <w:sz w:val="20"/>
-                <w:szCs w:val="20"/>
-              </w:rPr>
-              <w:t xml:space="preserve">    </w:t>
-            </w:r>
-            <w:r>
-              <w:rPr>
-                <w:rFonts w:ascii="Effra Light" w:hAnsi="Effra Light" w:cs="Times New Roman"/>
-                <w:color w:val="A6A6A6" w:themeColor="background1" w:themeShade="A6"/>
-                <w:sz w:val="20"/>
-                <w:szCs w:val="20"/>
-              </w:rPr>
-              <w:t xml:space="preserve"> </w:t>
-            </w:r>
-            <w:r>
-              <w:rPr>
-                <w:rFonts w:ascii="Effra Light" w:hAnsi="Effra Light" w:cs="Times New Roman"/>
-                <w:color w:val="A6A6A6" w:themeColor="background1" w:themeShade="A6"/>
-                <w:sz w:val="20"/>
-                <w:szCs w:val="20"/>
-              </w:rPr>
-              <w:t>2</w:t>
-            </w:r>
-            <w:r>
-              <w:rPr>
-                <w:rFonts w:ascii="Effra Light" w:hAnsi="Effra Light" w:cs="Times New Roman"/>
-                <w:sz w:val="20"/>
-                <w:szCs w:val="20"/>
-              </w:rPr>
-              <w:t xml:space="preserve">   </w:t>
-            </w:r>
-            <w:r>
-              <w:rPr>
-                <w:rFonts w:ascii="Effra Light" w:hAnsi="Effra Light" w:cs="Times New Roman"/>
-                <w:color w:val="FFFFFF" w:themeColor="background1"/>
-                <w:sz w:val="20"/>
-                <w:szCs w:val="20"/>
-              </w:rPr>
-              <w:t>*</w:t>
-            </w:r>
-          </w:p>
-        </w:tc>
-      </w:tr>
-      <w:tr>
-        <w:tc>
-          <w:tcPr>
-            <w:tcW w:w="5328" w:type="dxa"/>
-            <w:gridSpan w:val="3"/>
-          </w:tcPr>
-          <w:p>
-            <w:pPr>
-              <w:ind w:left="720" w:hanging="720"/>
-              <w:rPr>
-                <w:rFonts w:ascii="Times" w:hAnsi="Times" w:cs="Times New Roman"/>
-                <w:sz w:val="20"/>
-                <w:szCs w:val="20"/>
-              </w:rPr>
-            </w:pPr>
-            <w:r>
-              <w:rPr>
-                <w:rFonts w:ascii="Arial" w:hAnsi="Arial" w:cs="Arial"/>
-                <w:sz w:val="20"/>
-                <w:szCs w:val="20"/>
-              </w:rPr>
-              <w:t>Title</w:t>
-            </w:r>
-          </w:p>
-        </w:tc>
-        <w:tc>
-          <w:tcPr>
-            <w:tcW w:w="3510" w:type="dxa"/>
-            <w:gridSpan w:val="3"/>
-          </w:tcPr>
-          <w:p>
-            <w:pPr>
-              <w:ind w:left="720" w:hanging="720"/>
-              <w:jc w:val="right"/>
-              <w:rPr>
-                <w:rFonts w:ascii="Effra Light" w:hAnsi="Effra Light" w:cs="Times New Roman"/>
-                <w:color w:val="A6A6A6" w:themeColor="background1" w:themeShade="A6"/>
-                <w:sz w:val="20"/>
-                <w:szCs w:val="20"/>
-              </w:rPr>
-            </w:pPr>
-            <w:r>
-              <w:rPr>
-                <w:rFonts w:ascii="Effra Light" w:hAnsi="Effra Light" w:cs="Times New Roman"/>
-                <w:sz w:val="20"/>
-                <w:szCs w:val="20"/>
-              </w:rPr>
-              <w:t>Lisa Zahray</w:t>
-            </w:r>
-            <w:r>
-              <w:rPr>
-                <w:rFonts w:ascii="Effra Light" w:hAnsi="Effra Light" w:cs="Times New Roman"/>
-                <w:sz w:val="20"/>
-                <w:szCs w:val="20"/>
-              </w:rPr>
-              <w:t xml:space="preserve">   </w:t>
-            </w:r>
-            <w:r>
-              <w:rPr>
-                <w:rFonts w:ascii="Effra Light" w:hAnsi="Effra Light" w:cs="Times New Roman"/>
-                <w:color w:val="A6A6A6" w:themeColor="background1" w:themeShade="A6"/>
-                <w:sz w:val="20"/>
-                <w:szCs w:val="20"/>
-              </w:rPr>
-              <w:t xml:space="preserve"> 2</w:t>
-            </w:r>
-            <w:r>
-              <w:rPr>
-                <w:rFonts w:ascii="Effra Light" w:hAnsi="Effra Light" w:cs="Times New Roman"/>
-                <w:sz w:val="20"/>
-                <w:szCs w:val="20"/>
-              </w:rPr>
-              <w:t xml:space="preserve">   </w:t>
-            </w:r>
-            <w:r>
-              <w:rPr>
-                <w:rFonts w:ascii="Effra Light" w:hAnsi="Effra Light" w:cs="Times New Roman"/>
-                <w:color w:val="FFFFFF" w:themeColor="background1"/>
-                <w:sz w:val="20"/>
-                <w:szCs w:val="20"/>
-              </w:rPr>
-              <w:t>*</w:t>
-            </w:r>
-          </w:p>
-        </w:tc>
-      </w:tr>
-      <w:tr>
-        <w:tc>
-          <w:tcPr>
-            <w:tcW w:w="5328" w:type="dxa"/>
-            <w:gridSpan w:val="3"/>
-          </w:tcPr>
-          <w:p>
-            <w:pPr>
-              <w:ind w:left="720" w:hanging="720"/>
-              <w:rPr>
-                <w:rFonts w:ascii="Times" w:hAnsi="Times" w:cs="Times New Roman"/>
-                <w:sz w:val="20"/>
-                <w:szCs w:val="20"/>
-              </w:rPr>
-            </w:pPr>
-            <w:r>
-              <w:rPr>
-                <w:rFonts w:ascii="Arial" w:hAnsi="Arial" w:cs="Arial"/>
-                <w:sz w:val="20"/>
-                <w:szCs w:val="20"/>
-              </w:rPr>
-              <w:t>Title</w:t>
-            </w:r>
-          </w:p>
-        </w:tc>
-        <w:tc>
-          <w:tcPr>
-            <w:tcW w:w="3510" w:type="dxa"/>
-            <w:gridSpan w:val="3"/>
+            <w:gridSpan w:val="6"/>
           </w:tcPr>
           <w:p>
             <w:pPr>
@@ -6130,7 +6207,7 @@
         <w:tc>
           <w:tcPr>
             <w:tcW w:w="4140" w:type="dxa"/>
-            <w:gridSpan w:val="5"/>
+            <w:gridSpan w:val="8"/>
           </w:tcPr>
           <w:p>
             <w:pPr>
@@ -6189,7 +6266,7 @@
         <w:tc>
           <w:tcPr>
             <w:tcW w:w="3510" w:type="dxa"/>
-            <w:gridSpan w:val="3"/>
+            <w:gridSpan w:val="6"/>
           </w:tcPr>
           <w:p>
             <w:pPr>
@@ -6274,7 +6351,7 @@
         <w:tc>
           <w:tcPr>
             <w:tcW w:w="3510" w:type="dxa"/>
-            <w:gridSpan w:val="3"/>
+            <w:gridSpan w:val="6"/>
           </w:tcPr>
           <w:p>
             <w:pPr>
@@ -6361,14 +6438,14 @@
                 <w:sz w:val="20"/>
                 <w:szCs w:val="20"/>
               </w:rPr>
-              <w:t>Title</w:t>
+              <w:t>How to Keep Track of Spare Parts</w:t>
             </w:r>
           </w:p>
         </w:tc>
         <w:tc>
           <w:tcPr>
             <w:tcW w:w="3510" w:type="dxa"/>
-            <w:gridSpan w:val="3"/>
+            <w:gridSpan w:val="6"/>
           </w:tcPr>
           <w:p>
             <w:pPr>
@@ -6455,14 +6532,14 @@
                 <w:sz w:val="20"/>
                 <w:szCs w:val="20"/>
               </w:rPr>
-              <w:t>Title</w:t>
+              <w:t>Language from a Machine’s Perspective</w:t>
             </w:r>
           </w:p>
         </w:tc>
         <w:tc>
           <w:tcPr>
             <w:tcW w:w="3510" w:type="dxa"/>
-            <w:gridSpan w:val="3"/>
+            <w:gridSpan w:val="6"/>
           </w:tcPr>
           <w:p>
             <w:pPr>
@@ -6522,8 +6599,8 @@
       <w:tr>
         <w:tc>
           <w:tcPr>
-            <w:tcW w:w="5868" w:type="dxa"/>
-            <w:gridSpan w:val="5"/>
+            <w:tcW w:w="6318" w:type="dxa"/>
+            <w:gridSpan w:val="6"/>
           </w:tcPr>
           <w:p>
             <w:pPr>
@@ -6540,13 +6617,14 @@
                 <w:sz w:val="20"/>
                 <w:szCs w:val="20"/>
               </w:rPr>
-              <w:t>Title</w:t>
-            </w:r>
-          </w:p>
-        </w:tc>
-        <w:tc>
-          <w:tcPr>
-            <w:tcW w:w="2970" w:type="dxa"/>
+              <w:t>How to Move Video Game Characters</w:t>
+            </w:r>
+          </w:p>
+        </w:tc>
+        <w:tc>
+          <w:tcPr>
+            <w:tcW w:w="2520" w:type="dxa"/>
+            <w:gridSpan w:val="3"/>
           </w:tcPr>
           <w:p>
             <w:pPr>
@@ -6606,8 +6684,8 @@
       <w:tr>
         <w:tc>
           <w:tcPr>
-            <w:tcW w:w="5868" w:type="dxa"/>
-            <w:gridSpan w:val="5"/>
+            <w:tcW w:w="6318" w:type="dxa"/>
+            <w:gridSpan w:val="6"/>
           </w:tcPr>
           <w:p>
             <w:pPr>
@@ -6622,7 +6700,8 @@
         </w:tc>
         <w:tc>
           <w:tcPr>
-            <w:tcW w:w="2970" w:type="dxa"/>
+            <w:tcW w:w="2520" w:type="dxa"/>
+            <w:gridSpan w:val="3"/>
           </w:tcPr>
           <w:p>
             <w:pPr>
@@ -6641,11 +6720,14 @@
       <w:tr>
         <w:tc>
           <w:tcPr>
-            <w:tcW w:w="5868" w:type="dxa"/>
-            <w:gridSpan w:val="5"/>
-          </w:tcPr>
-          <w:p>
-            <w:pPr>
+            <w:tcW w:w="5688" w:type="dxa"/>
+            <w:gridSpan w:val="4"/>
+          </w:tcPr>
+          <w:p>
+            <w:pPr>
+              <w:tabs>
+                <w:tab w:val="right" w:pos="6102"/>
+              </w:tabs>
               <w:ind w:left="720" w:hanging="720"/>
               <w:rPr>
                 <w:rFonts w:ascii="Effra" w:hAnsi="Effra" w:cs="Arial"/>
@@ -6663,11 +6745,30 @@
               </w:rPr>
               <w:t>PDR 2</w:t>
             </w:r>
-          </w:p>
-        </w:tc>
-        <w:tc>
-          <w:tcPr>
-            <w:tcW w:w="2970" w:type="dxa"/>
+            <w:r>
+              <w:rPr>
+                <w:rFonts w:ascii="Effra" w:hAnsi="Effra" w:cs="Arial"/>
+                <w:b/>
+                <w:sz w:val="20"/>
+                <w:szCs w:val="20"/>
+              </w:rPr>
+              <w:tab/>
+            </w:r>
+            <w:r>
+              <w:rPr>
+                <w:rFonts w:ascii="Effra" w:hAnsi="Effra" w:cs="Arial"/>
+                <w:b/>
+                <w:sz w:val="20"/>
+                <w:szCs w:val="20"/>
+              </w:rPr>
+              <w:tab/>
+            </w:r>
+          </w:p>
+        </w:tc>
+        <w:tc>
+          <w:tcPr>
+            <w:tcW w:w="3150" w:type="dxa"/>
+            <w:gridSpan w:val="5"/>
           </w:tcPr>
           <w:p>
             <w:pPr>
@@ -6702,8 +6803,8 @@
       <w:tr>
         <w:tc>
           <w:tcPr>
-            <w:tcW w:w="5868" w:type="dxa"/>
-            <w:gridSpan w:val="5"/>
+            <w:tcW w:w="6318" w:type="dxa"/>
+            <w:gridSpan w:val="6"/>
           </w:tcPr>
           <w:p>
             <w:pPr>
@@ -6726,7 +6827,8 @@
         </w:tc>
         <w:tc>
           <w:tcPr>
-            <w:tcW w:w="2970" w:type="dxa"/>
+            <w:tcW w:w="2520" w:type="dxa"/>
+            <w:gridSpan w:val="3"/>
           </w:tcPr>
           <w:p>
             <w:pPr>
@@ -6787,8 +6889,8 @@
       <w:tr>
         <w:tc>
           <w:tcPr>
-            <w:tcW w:w="5868" w:type="dxa"/>
-            <w:gridSpan w:val="5"/>
+            <w:tcW w:w="6318" w:type="dxa"/>
+            <w:gridSpan w:val="6"/>
           </w:tcPr>
           <w:p>
             <w:pPr>
@@ -6805,13 +6907,14 @@
                 <w:sz w:val="20"/>
                 <w:szCs w:val="20"/>
               </w:rPr>
-              <w:t>Title</w:t>
-            </w:r>
-          </w:p>
-        </w:tc>
-        <w:tc>
-          <w:tcPr>
-            <w:tcW w:w="2970" w:type="dxa"/>
+              <w:t>Breaking Down Words with Friends</w:t>
+            </w:r>
+          </w:p>
+        </w:tc>
+        <w:tc>
+          <w:tcPr>
+            <w:tcW w:w="2520" w:type="dxa"/>
+            <w:gridSpan w:val="3"/>
           </w:tcPr>
           <w:p>
             <w:pPr>
@@ -6869,11 +6972,64 @@
         </w:tc>
       </w:tr>
       <w:tr>
-        <w:tc>
-          <w:tcPr>
-            <w:tcW w:w="5868" w:type="dxa"/>
-            <w:gridSpan w:val="5"/>
-          </w:tcPr>
+        <w:trPr>
+          <w:trHeight w:val="863"/>
+        </w:trPr>
+        <w:tc>
+          <w:tcPr>
+            <w:tcW w:w="6318" w:type="dxa"/>
+            <w:gridSpan w:val="6"/>
+          </w:tcPr>
+          <w:p>
+            <w:pPr>
+              <w:rPr>
+                <w:rFonts w:ascii="Times" w:eastAsia="Times New Roman" w:hAnsi="Times" w:cs="Times New Roman"/>
+                <w:sz w:val="20"/>
+                <w:szCs w:val="20"/>
+              </w:rPr>
+            </w:pPr>
+            <w:r>
+              <w:rPr>
+                <w:rFonts w:ascii="Arial" w:eastAsia="Times New Roman" w:hAnsi="Arial" w:cs="Arial"/>
+                <w:sz w:val="20"/>
+                <w:szCs w:val="20"/>
+              </w:rPr>
+              <w:t>Molecular self-assembly: how to easily design nanoparticles</w:t>
+            </w:r>
+          </w:p>
+          <w:p>
+            <w:pPr>
+              <w:rPr>
+                <w:rFonts w:ascii="Times" w:eastAsia="Times New Roman" w:hAnsi="Times" w:cs="Times New Roman"/>
+                <w:sz w:val="20"/>
+                <w:szCs w:val="20"/>
+              </w:rPr>
+            </w:pPr>
+            <w:r>
+              <w:rPr>
+                <w:rFonts w:ascii="Arial" w:eastAsia="Times New Roman" w:hAnsi="Arial" w:cs="Arial"/>
+                <w:sz w:val="20"/>
+                <w:szCs w:val="20"/>
+              </w:rPr>
+              <w:t>Network Flow: What River</w:t>
+            </w:r>
+            <w:r>
+              <w:rPr>
+                <w:rFonts w:ascii="Arial" w:eastAsia="Times New Roman" w:hAnsi="Arial" w:cs="Arial"/>
+                <w:sz w:val="20"/>
+                <w:szCs w:val="20"/>
+              </w:rPr>
+              <w:t xml:space="preserve">s and Baseball Playoffs Have in </w:t>
+            </w:r>
+            <w:r>
+              <w:rPr>
+                <w:rFonts w:ascii="Arial" w:eastAsia="Times New Roman" w:hAnsi="Arial" w:cs="Arial"/>
+                <w:sz w:val="20"/>
+                <w:szCs w:val="20"/>
+              </w:rPr>
+              <w:t>Common</w:t>
+            </w:r>
+          </w:p>
           <w:p>
             <w:pPr>
               <w:ind w:left="720" w:hanging="720"/>
@@ -6889,7 +7045,7 @@
                 <w:sz w:val="20"/>
                 <w:szCs w:val="20"/>
               </w:rPr>
-              <w:t>Title</w:t>
+              <w:t>Finding the Signal Recipe: The Basics of the Fourier Transform</w:t>
             </w:r>
           </w:p>
           <w:p>
@@ -6907,26 +7063,17 @@
                 <w:sz w:val="20"/>
                 <w:szCs w:val="20"/>
               </w:rPr>
-              <w:t>Title</w:t>
-            </w:r>
-          </w:p>
-          <w:p>
-            <w:pPr>
-              <w:ind w:left="720" w:hanging="720"/>
+              <w:t>Complexity: Knowing How Fast Your Code Is…. Before You Write It</w:t>
+            </w:r>
+          </w:p>
+          <w:p>
+            <w:pPr>
               <w:rPr>
                 <w:rFonts w:ascii="Effra" w:hAnsi="Effra" w:cs="Times New Roman"/>
                 <w:sz w:val="20"/>
                 <w:szCs w:val="20"/>
               </w:rPr>
             </w:pPr>
-            <w:r>
-              <w:rPr>
-                <w:rFonts w:ascii="Arial" w:hAnsi="Arial" w:cs="Arial"/>
-                <w:sz w:val="20"/>
-                <w:szCs w:val="20"/>
-              </w:rPr>
-              <w:t>Finding the Signal Recipe: The Basics of the Fourier Transform</w:t>
-            </w:r>
           </w:p>
           <w:p>
             <w:pPr>
@@ -6937,17 +7084,10 @@
                 <w:szCs w:val="20"/>
               </w:rPr>
             </w:pPr>
-            <w:r>
-              <w:rPr>
-                <w:rFonts w:ascii="Arial" w:hAnsi="Arial" w:cs="Arial"/>
-                <w:sz w:val="20"/>
-                <w:szCs w:val="20"/>
-              </w:rPr>
-              <w:t>Complexity: Knowing How Fast Your Code Is…. Before You Write It</w:t>
-            </w:r>
-          </w:p>
-          <w:p>
-            <w:pPr>
+          </w:p>
+          <w:p>
+            <w:pPr>
+              <w:ind w:left="720" w:hanging="720"/>
               <w:rPr>
                 <w:rFonts w:ascii="Effra" w:hAnsi="Effra" w:cs="Times New Roman"/>
                 <w:sz w:val="20"/>
@@ -6955,30 +7095,12 @@
               </w:rPr>
             </w:pPr>
           </w:p>
-          <w:p>
-            <w:pPr>
-              <w:ind w:left="720" w:hanging="720"/>
-              <w:rPr>
-                <w:rFonts w:ascii="Effra" w:hAnsi="Effra" w:cs="Times New Roman"/>
-                <w:sz w:val="20"/>
-                <w:szCs w:val="20"/>
-              </w:rPr>
-            </w:pPr>
-          </w:p>
-          <w:p>
-            <w:pPr>
-              <w:ind w:left="720" w:hanging="720"/>
-              <w:rPr>
-                <w:rFonts w:ascii="Effra" w:hAnsi="Effra" w:cs="Times New Roman"/>
-                <w:sz w:val="20"/>
-                <w:szCs w:val="20"/>
-              </w:rPr>
-            </w:pPr>
-          </w:p>
-        </w:tc>
-        <w:tc>
-          <w:tcPr>
-            <w:tcW w:w="2970" w:type="dxa"/>
+        </w:tc>
+        <w:tc>
+          <w:tcPr>
+            <w:tcW w:w="2520" w:type="dxa"/>
+            <w:gridSpan w:val="3"/>
+            <w:vMerge w:val="restart"/>
           </w:tcPr>
           <w:p>
             <w:pPr>
@@ -7191,21 +7313,48 @@
               </w:rPr>
               <w:t>*</w:t>
             </w:r>
+          </w:p>
+        </w:tc>
+      </w:tr>
+      <w:tr>
+        <w:trPr>
+          <w:trHeight w:val="862"/>
+        </w:trPr>
+        <w:tc>
+          <w:tcPr>
+            <w:tcW w:w="6318" w:type="dxa"/>
+            <w:gridSpan w:val="6"/>
+          </w:tcPr>
+          <w:p>
+            <w:pPr>
+              <w:rPr>
+                <w:rFonts w:ascii="Arial" w:eastAsia="Times New Roman" w:hAnsi="Arial" w:cs="Arial"/>
+                <w:sz w:val="20"/>
+                <w:szCs w:val="20"/>
+              </w:rPr>
+            </w:pPr>
+          </w:p>
+        </w:tc>
+        <w:tc>
+          <w:tcPr>
+            <w:tcW w:w="2520" w:type="dxa"/>
+            <w:gridSpan w:val="3"/>
+            <w:vMerge/>
+          </w:tcPr>
+          <w:p>
+            <w:pPr>
+              <w:ind w:left="720" w:hanging="720"/>
+              <w:jc w:val="right"/>
+              <w:rPr>
+                <w:rFonts w:ascii="Effra Light" w:hAnsi="Effra Light" w:cs="Times New Roman"/>
+                <w:sz w:val="20"/>
+                <w:szCs w:val="20"/>
+              </w:rPr>
+            </w:pPr>
           </w:p>
         </w:tc>
       </w:tr>
     </w:tbl>
-    <w:p>
-      <w:pPr>
-        <w:ind w:left="720" w:hanging="720"/>
-        <w:rPr>
-          <w:rFonts w:ascii="Effra" w:hAnsi="Effra" w:cs="Times New Roman"/>
-          <w:color w:val="1F497D" w:themeColor="text2"/>
-          <w:sz w:val="48"/>
-          <w:szCs w:val="48"/>
-        </w:rPr>
-      </w:pPr>
-    </w:p>
     <w:p>
       <w:pPr>
         <w:rPr>
@@ -7409,7 +7558,8 @@
       <w:tblGrid>
         <w:gridCol w:w="5688"/>
         <w:gridCol w:w="450"/>
-        <w:gridCol w:w="2700"/>
+        <w:gridCol w:w="90"/>
+        <w:gridCol w:w="2610"/>
       </w:tblGrid>
       <w:tr>
         <w:tc>
@@ -7460,7 +7610,7 @@
         <w:tc>
           <w:tcPr>
             <w:tcW w:w="3150" w:type="dxa"/>
-            <w:gridSpan w:val="2"/>
+            <w:gridSpan w:val="3"/>
           </w:tcPr>
           <w:p>
             <w:pPr>
@@ -7512,13 +7662,14 @@
                 <w:sz w:val="19"/>
                 <w:szCs w:val="19"/>
               </w:rPr>
-              <w:t>Title</w:t>
+              <w:t>Word Scoring: How Autocorrect Chooses the Right Match</w:t>
             </w:r>
           </w:p>
         </w:tc>
         <w:tc>
           <w:tcPr>
             <w:tcW w:w="2700" w:type="dxa"/>
+            <w:gridSpan w:val="2"/>
           </w:tcPr>
           <w:p>
             <w:pPr>
@@ -7613,6 +7764,7 @@
         <w:tc>
           <w:tcPr>
             <w:tcW w:w="2700" w:type="dxa"/>
+            <w:gridSpan w:val="2"/>
           </w:tcPr>
           <w:p>
             <w:pPr>
@@ -7707,6 +7859,7 @@
         <w:tc>
           <w:tcPr>
             <w:tcW w:w="2700" w:type="dxa"/>
+            <w:gridSpan w:val="2"/>
           </w:tcPr>
           <w:p>
             <w:pPr>
@@ -7776,6 +7929,100 @@
       <w:tr>
         <w:tc>
           <w:tcPr>
+            <w:tcW w:w="6228" w:type="dxa"/>
+            <w:gridSpan w:val="3"/>
+          </w:tcPr>
+          <w:p>
+            <w:pPr>
+              <w:ind w:left="720" w:hanging="720"/>
+              <w:rPr>
+                <w:rFonts w:ascii="Times" w:hAnsi="Times" w:cs="Times New Roman"/>
+                <w:sz w:val="19"/>
+                <w:szCs w:val="19"/>
+              </w:rPr>
+            </w:pPr>
+            <w:r>
+              <w:rPr>
+                <w:rFonts w:ascii="Arial" w:hAnsi="Arial" w:cs="Arial"/>
+                <w:sz w:val="19"/>
+                <w:szCs w:val="19"/>
+              </w:rPr>
+              <w:t>Hierarchical Modeling: How Computers Transform Bodies in Animation</w:t>
+            </w:r>
+          </w:p>
+        </w:tc>
+        <w:tc>
+          <w:tcPr>
+            <w:tcW w:w="2610" w:type="dxa"/>
+          </w:tcPr>
+          <w:p>
+            <w:pPr>
+              <w:ind w:left="720" w:hanging="720"/>
+              <w:jc w:val="right"/>
+              <w:rPr>
+                <w:rFonts w:ascii="Effra Light" w:hAnsi="Effra Light" w:cs="Times New Roman"/>
+                <w:color w:val="A6A6A6" w:themeColor="background1" w:themeShade="A6"/>
+                <w:sz w:val="19"/>
+                <w:szCs w:val="19"/>
+              </w:rPr>
+            </w:pPr>
+            <w:r>
+              <w:rPr>
+                <w:rFonts w:ascii="Effra Light" w:hAnsi="Effra Light" w:cs="Times New Roman"/>
+                <w:sz w:val="19"/>
+                <w:szCs w:val="19"/>
+              </w:rPr>
+              <w:t>Selina Leung</w:t>
+            </w:r>
+            <w:r>
+              <w:rPr>
+                <w:rFonts w:ascii="Effra Light" w:hAnsi="Effra Light" w:cs="Times New Roman"/>
+                <w:sz w:val="19"/>
+                <w:szCs w:val="19"/>
+              </w:rPr>
+              <w:t xml:space="preserve">   </w:t>
+            </w:r>
+            <w:r>
+              <w:rPr>
+                <w:rFonts w:ascii="Effra Light" w:hAnsi="Effra Light" w:cs="Times New Roman"/>
+                <w:color w:val="A6A6A6" w:themeColor="background1" w:themeShade="A6"/>
+                <w:sz w:val="19"/>
+                <w:szCs w:val="19"/>
+              </w:rPr>
+              <w:t xml:space="preserve"> </w:t>
+            </w:r>
+            <w:r>
+              <w:rPr>
+                <w:rFonts w:ascii="Effra Light" w:hAnsi="Effra Light" w:cs="Times New Roman"/>
+                <w:color w:val="A6A6A6" w:themeColor="background1" w:themeShade="A6"/>
+                <w:sz w:val="19"/>
+                <w:szCs w:val="19"/>
+              </w:rPr>
+              <w:t>23</w:t>
+            </w:r>
+            <w:r>
+              <w:rPr>
+                <w:rFonts w:ascii="Effra Light" w:hAnsi="Effra Light" w:cs="Times New Roman"/>
+                <w:sz w:val="19"/>
+                <w:szCs w:val="19"/>
+              </w:rPr>
+              <w:t xml:space="preserve">   </w:t>
+            </w:r>
+            <w:r>
+              <w:rPr>
+                <w:rFonts w:ascii="Effra Light" w:hAnsi="Effra Light" w:cs="Times New Roman"/>
+                <w:color w:val="FFFFFF" w:themeColor="background1"/>
+                <w:sz w:val="19"/>
+                <w:szCs w:val="19"/>
+              </w:rPr>
+              <w:t>*</w:t>
+            </w:r>
+          </w:p>
+        </w:tc>
+      </w:tr>
+      <w:tr>
+        <w:tc>
+          <w:tcPr>
             <w:tcW w:w="6138" w:type="dxa"/>
             <w:gridSpan w:val="2"/>
           </w:tcPr>
@@ -7794,125 +8041,32 @@
                 <w:sz w:val="19"/>
                 <w:szCs w:val="19"/>
               </w:rPr>
-              <w:t>Title</w:t>
+              <w:t>Shining a Light on Solar Panels</w:t>
+            </w:r>
+          </w:p>
+          <w:p>
+            <w:pPr>
+              <w:ind w:left="720" w:hanging="720"/>
+              <w:rPr>
+                <w:rFonts w:ascii="Times" w:hAnsi="Times" w:cs="Times New Roman"/>
+                <w:sz w:val="19"/>
+                <w:szCs w:val="19"/>
+              </w:rPr>
+            </w:pPr>
+            <w:r>
+              <w:rPr>
+                <w:rFonts w:ascii="Arial" w:hAnsi="Arial" w:cs="Arial"/>
+                <w:sz w:val="19"/>
+                <w:szCs w:val="19"/>
+              </w:rPr>
+              <w:t>Infinite Money: The Two Envelope Paradox</w:t>
             </w:r>
           </w:p>
         </w:tc>
         <w:tc>
           <w:tcPr>
             <w:tcW w:w="2700" w:type="dxa"/>
-          </w:tcPr>
-          <w:p>
-            <w:pPr>
-              <w:ind w:left="720" w:hanging="720"/>
-              <w:jc w:val="right"/>
-              <w:rPr>
-                <w:rFonts w:ascii="Effra Light" w:hAnsi="Effra Light" w:cs="Times New Roman"/>
-                <w:color w:val="A6A6A6" w:themeColor="background1" w:themeShade="A6"/>
-                <w:sz w:val="19"/>
-                <w:szCs w:val="19"/>
-              </w:rPr>
-            </w:pPr>
-            <w:r>
-              <w:rPr>
-                <w:rFonts w:ascii="Effra Light" w:hAnsi="Effra Light" w:cs="Times New Roman"/>
-                <w:sz w:val="19"/>
-                <w:szCs w:val="19"/>
-              </w:rPr>
-              <w:t>Selina Leung</w:t>
-            </w:r>
-            <w:r>
-              <w:rPr>
-                <w:rFonts w:ascii="Effra Light" w:hAnsi="Effra Light" w:cs="Times New Roman"/>
-                <w:sz w:val="19"/>
-                <w:szCs w:val="19"/>
-              </w:rPr>
-              <w:t xml:space="preserve">   </w:t>
-            </w:r>
-            <w:r>
-              <w:rPr>
-                <w:rFonts w:ascii="Effra Light" w:hAnsi="Effra Light" w:cs="Times New Roman"/>
-                <w:color w:val="A6A6A6" w:themeColor="background1" w:themeShade="A6"/>
-                <w:sz w:val="19"/>
-                <w:szCs w:val="19"/>
-              </w:rPr>
-              <w:t xml:space="preserve"> </w:t>
-            </w:r>
-            <w:r>
-              <w:rPr>
-                <w:rFonts w:ascii="Effra Light" w:hAnsi="Effra Light" w:cs="Times New Roman"/>
-                <w:color w:val="A6A6A6" w:themeColor="background1" w:themeShade="A6"/>
-                <w:sz w:val="19"/>
-                <w:szCs w:val="19"/>
-              </w:rPr>
-              <w:t>23</w:t>
-            </w:r>
-            <w:r>
-              <w:rPr>
-                <w:rFonts w:ascii="Effra Light" w:hAnsi="Effra Light" w:cs="Times New Roman"/>
-                <w:sz w:val="19"/>
-                <w:szCs w:val="19"/>
-              </w:rPr>
-              <w:t xml:space="preserve">   </w:t>
-            </w:r>
-            <w:r>
-              <w:rPr>
-                <w:rFonts w:ascii="Effra Light" w:hAnsi="Effra Light" w:cs="Times New Roman"/>
-                <w:color w:val="FFFFFF" w:themeColor="background1"/>
-                <w:sz w:val="19"/>
-                <w:szCs w:val="19"/>
-              </w:rPr>
-              <w:t>*</w:t>
-            </w:r>
-          </w:p>
-        </w:tc>
-      </w:tr>
-      <w:tr>
-        <w:tc>
-          <w:tcPr>
-            <w:tcW w:w="6138" w:type="dxa"/>
             <w:gridSpan w:val="2"/>
-          </w:tcPr>
-          <w:p>
-            <w:pPr>
-              <w:ind w:left="720" w:hanging="720"/>
-              <w:rPr>
-                <w:rFonts w:ascii="Times" w:hAnsi="Times" w:cs="Times New Roman"/>
-                <w:sz w:val="19"/>
-                <w:szCs w:val="19"/>
-              </w:rPr>
-            </w:pPr>
-            <w:r>
-              <w:rPr>
-                <w:rFonts w:ascii="Arial" w:hAnsi="Arial" w:cs="Arial"/>
-                <w:sz w:val="19"/>
-                <w:szCs w:val="19"/>
-              </w:rPr>
-              <w:t>Shining a Light on Solar Panels</w:t>
-            </w:r>
-          </w:p>
-          <w:p>
-            <w:pPr>
-              <w:ind w:left="720" w:hanging="720"/>
-              <w:rPr>
-                <w:rFonts w:ascii="Times" w:hAnsi="Times" w:cs="Times New Roman"/>
-                <w:sz w:val="19"/>
-                <w:szCs w:val="19"/>
-              </w:rPr>
-            </w:pPr>
-            <w:r>
-              <w:rPr>
-                <w:rFonts w:ascii="Arial" w:hAnsi="Arial" w:cs="Arial"/>
-                <w:sz w:val="19"/>
-                <w:szCs w:val="19"/>
-              </w:rPr>
-              <w:t>Title</w:t>
-            </w:r>
-          </w:p>
-        </w:tc>
-        <w:tc>
-          <w:tcPr>
-            <w:tcW w:w="2700" w:type="dxa"/>
           </w:tcPr>
           <w:p>
             <w:pPr>
@@ -8267,7 +8421,7 @@
                 <w:sz w:val="19"/>
                 <w:szCs w:val="19"/>
               </w:rPr>
-              <w:t>Title</w:t>
+              <w:t>(no title)</w:t>
             </w:r>
           </w:p>
         </w:tc>
@@ -8522,7 +8676,7 @@
                 <w:sz w:val="19"/>
                 <w:szCs w:val="19"/>
               </w:rPr>
-              <w:t>Title</w:t>
+              <w:t>(no title)</w:t>
             </w:r>
           </w:p>
         </w:tc>
@@ -8690,7 +8844,7 @@
                 <w:sz w:val="19"/>
                 <w:szCs w:val="19"/>
               </w:rPr>
-              <w:t>Title</w:t>
+              <w:t>How Feedback Helps You Cruise Across the Country</w:t>
             </w:r>
           </w:p>
         </w:tc>
@@ -8981,7 +9135,7 @@
                 <w:sz w:val="19"/>
                 <w:szCs w:val="19"/>
               </w:rPr>
-              <w:t>Title</w:t>
+              <w:t>How computers see images</w:t>
             </w:r>
           </w:p>
         </w:tc>
@@ -9096,7 +9250,7 @@
                 <w:sz w:val="19"/>
                 <w:szCs w:val="19"/>
               </w:rPr>
-              <w:t>Title</w:t>
+              <w:t>K-Means: From data to knowledge</w:t>
             </w:r>
           </w:p>
         </w:tc>
@@ -9321,7 +9475,7 @@
                 <w:sz w:val="19"/>
                 <w:szCs w:val="19"/>
               </w:rPr>
-              <w:t>Title</w:t>
+              <w:t>(no title)</w:t>
             </w:r>
           </w:p>
         </w:tc>
@@ -9407,7 +9561,7 @@
                 <w:sz w:val="19"/>
                 <w:szCs w:val="19"/>
               </w:rPr>
-              <w:t>Title</w:t>
+              <w:t>LZW Compression: How to Say More with Less</w:t>
             </w:r>
           </w:p>
         </w:tc>
@@ -9761,7 +9915,7 @@
     <w:tbl>
       <w:tblPr>
         <w:tblStyle w:val="TableGrid"/>
-        <w:tblW w:w="0" w:type="auto"/>
+        <w:tblW w:w="8856" w:type="dxa"/>
         <w:tblBorders>
           <w:top w:val="none" w:sz="0" w:space="0" w:color="auto"/>
           <w:left w:val="none" w:sz="0" w:space="0" w:color="auto"/>
@@ -9774,7 +9928,8 @@
       </w:tblPr>
       <w:tblGrid>
         <w:gridCol w:w="5238"/>
-        <w:gridCol w:w="3618"/>
+        <w:gridCol w:w="180"/>
+        <w:gridCol w:w="3438"/>
       </w:tblGrid>
       <w:tr>
         <w:tc>
@@ -9804,6 +9959,7 @@
         <w:tc>
           <w:tcPr>
             <w:tcW w:w="3618" w:type="dxa"/>
+            <w:gridSpan w:val="2"/>
           </w:tcPr>
           <w:p>
             <w:pPr>
@@ -9869,6 +10025,7 @@
         <w:tc>
           <w:tcPr>
             <w:tcW w:w="3618" w:type="dxa"/>
+            <w:gridSpan w:val="2"/>
           </w:tcPr>
           <w:p>
             <w:pPr>
@@ -9962,6 +10119,7 @@
         <w:tc>
           <w:tcPr>
             <w:tcW w:w="3618" w:type="dxa"/>
+            <w:gridSpan w:val="2"/>
           </w:tcPr>
           <w:p>
             <w:pPr>
@@ -10048,13 +10206,14 @@
                 <w:sz w:val="19"/>
                 <w:szCs w:val="19"/>
               </w:rPr>
-              <w:t>Title</w:t>
+              <w:t>Market Making: Easy Money?</w:t>
             </w:r>
           </w:p>
         </w:tc>
         <w:tc>
           <w:tcPr>
             <w:tcW w:w="3618" w:type="dxa"/>
+            <w:gridSpan w:val="2"/>
           </w:tcPr>
           <w:p>
             <w:pPr>
@@ -10148,6 +10307,7 @@
         <w:tc>
           <w:tcPr>
             <w:tcW w:w="3618" w:type="dxa"/>
+            <w:gridSpan w:val="2"/>
           </w:tcPr>
           <w:p>
             <w:pPr>
@@ -10217,7 +10377,8 @@
       <w:tr>
         <w:tc>
           <w:tcPr>
-            <w:tcW w:w="5238" w:type="dxa"/>
+            <w:tcW w:w="5418" w:type="dxa"/>
+            <w:gridSpan w:val="2"/>
           </w:tcPr>
           <w:p>
             <w:pPr>
@@ -10240,7 +10401,7 @@
         </w:tc>
         <w:tc>
           <w:tcPr>
-            <w:tcW w:w="3618" w:type="dxa"/>
+            <w:tcW w:w="3438" w:type="dxa"/>
           </w:tcPr>
           <w:p>
             <w:pPr>
@@ -10425,7 +10586,7 @@
                 <w:sz w:val="19"/>
                 <w:szCs w:val="19"/>
               </w:rPr>
-              <w:t>Title</w:t>
+              <w:t>Simultaneous Localization and Mapping</w:t>
             </w:r>
           </w:p>
         </w:tc>
@@ -10510,7 +10671,7 @@
                 <w:sz w:val="19"/>
                 <w:szCs w:val="19"/>
               </w:rPr>
-              <w:t>Title</w:t>
+              <w:t>Cyberspying without code</w:t>
             </w:r>
           </w:p>
         </w:tc>
@@ -10788,7 +10949,7 @@
                 <w:sz w:val="19"/>
                 <w:szCs w:val="19"/>
               </w:rPr>
-              <w:t>Title</w:t>
+              <w:t>How to catch a Pokémon?</w:t>
             </w:r>
             <w:r>
               <w:rPr>
@@ -10924,6 +11085,66 @@
         </w:tc>
       </w:tr>
     </w:tbl>
+    <w:p>
+      <w:pPr>
+        <w:rPr>
+          <w:rFonts w:ascii="Effra" w:hAnsi="Effra" w:cs="Times New Roman"/>
+          <w:color w:val="1F497D" w:themeColor="text2"/>
+          <w:sz w:val="19"/>
+          <w:szCs w:val="19"/>
+        </w:rPr>
+      </w:pPr>
+    </w:p>
+    <w:p>
+      <w:pPr>
+        <w:rPr>
+          <w:rFonts w:ascii="Effra" w:hAnsi="Effra" w:cs="Times New Roman"/>
+          <w:color w:val="1F497D" w:themeColor="text2"/>
+          <w:sz w:val="19"/>
+          <w:szCs w:val="19"/>
+        </w:rPr>
+      </w:pPr>
+    </w:p>
+    <w:p>
+      <w:pPr>
+        <w:rPr>
+          <w:rFonts w:ascii="Effra" w:hAnsi="Effra" w:cs="Times New Roman"/>
+          <w:color w:val="1F497D" w:themeColor="text2"/>
+          <w:sz w:val="19"/>
+          <w:szCs w:val="19"/>
+        </w:rPr>
+      </w:pPr>
+    </w:p>
+    <w:p>
+      <w:pPr>
+        <w:rPr>
+          <w:rFonts w:ascii="Effra" w:hAnsi="Effra" w:cs="Times New Roman"/>
+          <w:color w:val="1F497D" w:themeColor="text2"/>
+          <w:sz w:val="19"/>
+          <w:szCs w:val="19"/>
+        </w:rPr>
+      </w:pPr>
+    </w:p>
+    <w:p>
+      <w:pPr>
+        <w:rPr>
+          <w:rFonts w:ascii="Effra" w:hAnsi="Effra" w:cs="Times New Roman"/>
+          <w:color w:val="1F497D" w:themeColor="text2"/>
+          <w:sz w:val="19"/>
+          <w:szCs w:val="19"/>
+        </w:rPr>
+      </w:pPr>
+    </w:p>
+    <w:p>
+      <w:pPr>
+        <w:rPr>
+          <w:rFonts w:ascii="Effra" w:hAnsi="Effra" w:cs="Times New Roman"/>
+          <w:color w:val="1F497D" w:themeColor="text2"/>
+          <w:sz w:val="19"/>
+          <w:szCs w:val="19"/>
+        </w:rPr>
+      </w:pPr>
+    </w:p>
     <w:p>
       <w:pPr>
         <w:rPr>
@@ -10951,7 +11172,8 @@
       </w:tblPr>
       <w:tblGrid>
         <w:gridCol w:w="5238"/>
-        <w:gridCol w:w="3618"/>
+        <w:gridCol w:w="270"/>
+        <w:gridCol w:w="3348"/>
       </w:tblGrid>
       <w:tr>
         <w:tc>
@@ -10980,6 +11202,7 @@
         <w:tc>
           <w:tcPr>
             <w:tcW w:w="3618" w:type="dxa"/>
+            <w:gridSpan w:val="2"/>
           </w:tcPr>
           <w:p>
             <w:pPr>
@@ -11038,13 +11261,14 @@
                 <w:sz w:val="19"/>
                 <w:szCs w:val="19"/>
               </w:rPr>
-              <w:t>Title</w:t>
+              <w:t>Dealing with a Noisy World: Fourier Transforms and Filters</w:t>
             </w:r>
           </w:p>
         </w:tc>
         <w:tc>
           <w:tcPr>
             <w:tcW w:w="3618" w:type="dxa"/>
+            <w:gridSpan w:val="2"/>
           </w:tcPr>
           <w:p>
             <w:pPr>
@@ -11106,7 +11330,8 @@
       <w:tr>
         <w:tc>
           <w:tcPr>
-            <w:tcW w:w="5238" w:type="dxa"/>
+            <w:tcW w:w="5508" w:type="dxa"/>
+            <w:gridSpan w:val="2"/>
           </w:tcPr>
           <w:p>
             <w:pPr>
@@ -11123,13 +11348,13 @@
                 <w:sz w:val="19"/>
                 <w:szCs w:val="19"/>
               </w:rPr>
-              <w:t>Title</w:t>
-            </w:r>
-          </w:p>
-        </w:tc>
-        <w:tc>
-          <w:tcPr>
-            <w:tcW w:w="3618" w:type="dxa"/>
+              <w:t>Let it Crash: Handling the unpredictable in computer programs</w:t>
+            </w:r>
+          </w:p>
+        </w:tc>
+        <w:tc>
+          <w:tcPr>
+            <w:tcW w:w="3348" w:type="dxa"/>
           </w:tcPr>
           <w:p>
             <w:pPr>
@@ -11215,6 +11440,7 @@
         <w:tc>
           <w:tcPr>
             <w:tcW w:w="3618" w:type="dxa"/>
+            <w:gridSpan w:val="2"/>
           </w:tcPr>
           <w:p>
             <w:pPr>
@@ -11300,6 +11526,7 @@
         <w:tc>
           <w:tcPr>
             <w:tcW w:w="3618" w:type="dxa"/>
+            <w:gridSpan w:val="2"/>
           </w:tcPr>
           <w:p>
             <w:pPr>
@@ -11385,6 +11612,7 @@
         <w:tc>
           <w:tcPr>
             <w:tcW w:w="3618" w:type="dxa"/>
+            <w:gridSpan w:val="2"/>
           </w:tcPr>
           <w:p>
             <w:pPr>
@@ -11465,13 +11693,14 @@
                 <w:sz w:val="19"/>
                 <w:szCs w:val="19"/>
               </w:rPr>
-              <w:t>Title</w:t>
+              <w:t>(no title)</w:t>
             </w:r>
           </w:p>
         </w:tc>
         <w:tc>
           <w:tcPr>
             <w:tcW w:w="3618" w:type="dxa"/>
+            <w:gridSpan w:val="2"/>
           </w:tcPr>
           <w:p>
             <w:pPr>
@@ -11761,8 +11990,10 @@
       </w:tblPr>
       <w:tblGrid>
         <w:gridCol w:w="5508"/>
-        <w:gridCol w:w="900"/>
-        <w:gridCol w:w="2430"/>
+        <w:gridCol w:w="720"/>
+        <w:gridCol w:w="180"/>
+        <w:gridCol w:w="90"/>
+        <w:gridCol w:w="2340"/>
       </w:tblGrid>
       <w:tr>
         <w:tc>
@@ -11795,7 +12026,7 @@
         <w:tc>
           <w:tcPr>
             <w:tcW w:w="3330" w:type="dxa"/>
-            <w:gridSpan w:val="2"/>
+            <w:gridSpan w:val="4"/>
           </w:tcPr>
           <w:p>
             <w:pPr>
@@ -11851,14 +12082,14 @@
                 <w:szCs w:val="20"/>
                 <w:shd w:val="clear" w:color="auto" w:fill="FFFFFF"/>
               </w:rPr>
-              <w:t>Title</w:t>
+              <w:t>(no title)</w:t>
             </w:r>
           </w:p>
         </w:tc>
         <w:tc>
           <w:tcPr>
             <w:tcW w:w="3330" w:type="dxa"/>
-            <w:gridSpan w:val="2"/>
+            <w:gridSpan w:val="4"/>
           </w:tcPr>
           <w:p>
             <w:pPr>
@@ -11920,7 +12151,7 @@
         <w:tc>
           <w:tcPr>
             <w:tcW w:w="6408" w:type="dxa"/>
-            <w:gridSpan w:val="2"/>
+            <w:gridSpan w:val="3"/>
           </w:tcPr>
           <w:p>
             <w:pPr>
@@ -11946,6 +12177,7 @@
         <w:tc>
           <w:tcPr>
             <w:tcW w:w="2430" w:type="dxa"/>
+            <w:gridSpan w:val="2"/>
           </w:tcPr>
           <w:p>
             <w:pPr>
@@ -12015,8 +12247,8 @@
       <w:tr>
         <w:tc>
           <w:tcPr>
-            <w:tcW w:w="6408" w:type="dxa"/>
-            <w:gridSpan w:val="2"/>
+            <w:tcW w:w="6498" w:type="dxa"/>
+            <w:gridSpan w:val="4"/>
           </w:tcPr>
           <w:p>
             <w:pPr>
@@ -12041,7 +12273,7 @@
         </w:tc>
         <w:tc>
           <w:tcPr>
-            <w:tcW w:w="2430" w:type="dxa"/>
+            <w:tcW w:w="2340" w:type="dxa"/>
           </w:tcPr>
           <w:p>
             <w:pPr>
@@ -12111,12 +12343,13 @@
       <w:tr>
         <w:tc>
           <w:tcPr>
-            <w:tcW w:w="5508" w:type="dxa"/>
+            <w:tcW w:w="6228" w:type="dxa"/>
+            <w:gridSpan w:val="2"/>
           </w:tcPr>
           <w:p>
             <w:pPr>
               <w:tabs>
-                <w:tab w:val="right" w:pos="6192"/>
+                <w:tab w:val="right" w:pos="6120"/>
               </w:tabs>
               <w:ind w:left="720" w:hanging="720"/>
               <w:rPr>
@@ -12139,13 +12372,12 @@
         </w:tc>
         <w:tc>
           <w:tcPr>
-            <w:tcW w:w="3330" w:type="dxa"/>
-            <w:gridSpan w:val="2"/>
-          </w:tcPr>
-          <w:p>
-            <w:pPr>
-              <w:ind w:left="720" w:hanging="720"/>
-              <w:jc w:val="right"/>
+            <w:tcW w:w="2610" w:type="dxa"/>
+            <w:gridSpan w:val="3"/>
+          </w:tcPr>
+          <w:p>
+            <w:pPr>
+              <w:ind w:left="720" w:hanging="720"/>
               <w:rPr>
                 <w:rFonts w:ascii="Effra Light" w:hAnsi="Effra Light" w:cs="Times New Roman"/>
                 <w:color w:val="A6A6A6" w:themeColor="background1" w:themeShade="A6"/>
@@ -12167,20 +12399,28 @@
                 <w:sz w:val="20"/>
                 <w:szCs w:val="20"/>
               </w:rPr>
-              <w:t xml:space="preserve">    </w:t>
-            </w:r>
-            <w:r>
-              <w:rPr>
-                <w:rFonts w:ascii="Effra Light" w:hAnsi="Effra Light" w:cs="Times New Roman"/>
-                <w:color w:val="A6A6A6" w:themeColor="background1" w:themeShade="A6"/>
-                <w:sz w:val="20"/>
-                <w:szCs w:val="20"/>
-              </w:rPr>
               <w:t xml:space="preserve"> </w:t>
             </w:r>
             <w:r>
               <w:rPr>
                 <w:rFonts w:ascii="Effra Light" w:hAnsi="Effra Light" w:cs="Times New Roman"/>
+                <w:sz w:val="20"/>
+                <w:szCs w:val="20"/>
+              </w:rPr>
+              <w:t xml:space="preserve">  </w:t>
+            </w:r>
+            <w:r>
+              <w:rPr>
+                <w:rFonts w:ascii="Effra Light" w:hAnsi="Effra Light" w:cs="Times New Roman"/>
+                <w:color w:val="A6A6A6" w:themeColor="background1" w:themeShade="A6"/>
+                <w:sz w:val="20"/>
+                <w:szCs w:val="20"/>
+              </w:rPr>
+              <w:t xml:space="preserve"> </w:t>
+            </w:r>
+            <w:r>
+              <w:rPr>
+                <w:rFonts w:ascii="Effra Light" w:hAnsi="Effra Light" w:cs="Times New Roman"/>
                 <w:color w:val="A6A6A6" w:themeColor="background1" w:themeShade="A6"/>
                 <w:sz w:val="20"/>
                 <w:szCs w:val="20"/>
@@ -12194,15 +12434,6 @@
                 <w:szCs w:val="20"/>
               </w:rPr>
               <w:t xml:space="preserve">   </w:t>
-            </w:r>
-            <w:r>
-              <w:rPr>
-                <w:rFonts w:ascii="Effra Light" w:hAnsi="Effra Light" w:cs="Times New Roman"/>
-                <w:color w:val="FFFFFF" w:themeColor="background1"/>
-                <w:sz w:val="20"/>
-                <w:szCs w:val="20"/>
-              </w:rPr>
-              <w:t>*</w:t>
             </w:r>
           </w:p>
         </w:tc>
@@ -12211,7 +12442,7 @@
         <w:tc>
           <w:tcPr>
             <w:tcW w:w="6408" w:type="dxa"/>
-            <w:gridSpan w:val="2"/>
+            <w:gridSpan w:val="3"/>
           </w:tcPr>
           <w:p>
             <w:pPr>
@@ -12230,13 +12461,14 @@
                 <w:szCs w:val="20"/>
                 <w:shd w:val="clear" w:color="auto" w:fill="FFFFFF"/>
               </w:rPr>
-              <w:t>Title</w:t>
+              <w:t>Understanding Radix Sort</w:t>
             </w:r>
           </w:p>
         </w:tc>
         <w:tc>
           <w:tcPr>
             <w:tcW w:w="2430" w:type="dxa"/>
+            <w:gridSpan w:val="2"/>
           </w:tcPr>
           <w:p>
             <w:pPr>
@@ -12297,7 +12529,7 @@
         <w:tc>
           <w:tcPr>
             <w:tcW w:w="6408" w:type="dxa"/>
-            <w:gridSpan w:val="2"/>
+            <w:gridSpan w:val="3"/>
           </w:tcPr>
           <w:p>
             <w:pPr>
@@ -12325,6 +12557,7 @@
         <w:tc>
           <w:tcPr>
             <w:tcW w:w="2430" w:type="dxa"/>
+            <w:gridSpan w:val="2"/>
           </w:tcPr>
           <w:p>
             <w:pPr>
@@ -12593,7 +12826,7 @@
                 <w:szCs w:val="20"/>
                 <w:shd w:val="clear" w:color="auto" w:fill="FFFFFF"/>
               </w:rPr>
-              <w:t>Title</w:t>
+              <w:t>Size Matters</w:t>
             </w:r>
           </w:p>
         </w:tc>
@@ -12688,7 +12921,7 @@
                 <w:szCs w:val="20"/>
                 <w:shd w:val="clear" w:color="auto" w:fill="FFFFFF"/>
               </w:rPr>
-              <w:t>Title</w:t>
+              <w:t>Mathematical Multitasking: In Pursuit of Better Graphics</w:t>
             </w:r>
           </w:p>
         </w:tc>
@@ -12783,7 +13016,7 @@
                 <w:szCs w:val="20"/>
                 <w:shd w:val="clear" w:color="auto" w:fill="FFFFFF"/>
               </w:rPr>
-              <w:t>Title</w:t>
+              <w:t>Conditional Probability and the Monty Hall Problem</w:t>
             </w:r>
           </w:p>
         </w:tc>
@@ -12870,7 +13103,7 @@
                 <w:szCs w:val="20"/>
                 <w:shd w:val="clear" w:color="auto" w:fill="FFFFFF"/>
               </w:rPr>
-              <w:t>Title</w:t>
+              <w:t>Prisoner’s Dilemma: Why you should never trust your partner</w:t>
             </w:r>
           </w:p>
         </w:tc>
@@ -12971,7 +13204,8 @@
       <w:tblGrid>
         <w:gridCol w:w="4968"/>
         <w:gridCol w:w="1080"/>
-        <w:gridCol w:w="2790"/>
+        <w:gridCol w:w="810"/>
+        <w:gridCol w:w="1980"/>
       </w:tblGrid>
       <w:tr>
         <w:tc>
@@ -13001,7 +13235,7 @@
         <w:tc>
           <w:tcPr>
             <w:tcW w:w="3870" w:type="dxa"/>
-            <w:gridSpan w:val="2"/>
+            <w:gridSpan w:val="3"/>
           </w:tcPr>
           <w:p>
             <w:pPr>
@@ -13062,6 +13296,7 @@
         <w:tc>
           <w:tcPr>
             <w:tcW w:w="2790" w:type="dxa"/>
+            <w:gridSpan w:val="2"/>
           </w:tcPr>
           <w:p>
             <w:pPr>
@@ -13152,13 +13387,14 @@
                 <w:szCs w:val="20"/>
                 <w:shd w:val="clear" w:color="auto" w:fill="FFFFFF"/>
               </w:rPr>
-              <w:t>Title</w:t>
+              <w:t>(no title)</w:t>
             </w:r>
           </w:p>
         </w:tc>
         <w:tc>
           <w:tcPr>
             <w:tcW w:w="2790" w:type="dxa"/>
+            <w:gridSpan w:val="2"/>
           </w:tcPr>
           <w:p>
             <w:pPr>
@@ -13264,6 +13500,7 @@
         <w:tc>
           <w:tcPr>
             <w:tcW w:w="2790" w:type="dxa"/>
+            <w:gridSpan w:val="2"/>
           </w:tcPr>
           <w:p>
             <w:pPr>
@@ -13353,13 +13590,14 @@
                 <w:szCs w:val="20"/>
                 <w:shd w:val="clear" w:color="auto" w:fill="FFFFFF"/>
               </w:rPr>
-              <w:t>Title</w:t>
+              <w:t>(no title)</w:t>
             </w:r>
           </w:p>
         </w:tc>
         <w:tc>
           <w:tcPr>
             <w:tcW w:w="2790" w:type="dxa"/>
+            <w:gridSpan w:val="2"/>
           </w:tcPr>
           <w:p>
             <w:pPr>
@@ -13441,13 +13679,14 @@
                 <w:szCs w:val="20"/>
                 <w:shd w:val="clear" w:color="auto" w:fill="FFFFFF"/>
               </w:rPr>
-              <w:t>Title</w:t>
+              <w:t>Quantum Mechanics and You</w:t>
             </w:r>
           </w:p>
         </w:tc>
         <w:tc>
           <w:tcPr>
             <w:tcW w:w="2790" w:type="dxa"/>
+            <w:gridSpan w:val="2"/>
           </w:tcPr>
           <w:p>
             <w:pPr>
@@ -13533,8 +13772,8 @@
       <w:tr>
         <w:tc>
           <w:tcPr>
-            <w:tcW w:w="6048" w:type="dxa"/>
-            <w:gridSpan w:val="2"/>
+            <w:tcW w:w="6858" w:type="dxa"/>
+            <w:gridSpan w:val="3"/>
           </w:tcPr>
           <w:p>
             <w:pPr>
@@ -13553,13 +13792,53 @@
                 <w:szCs w:val="20"/>
                 <w:shd w:val="clear" w:color="auto" w:fill="FFFFFF"/>
               </w:rPr>
-              <w:t>The Pigeonhole Principle and Beyond: Proofs About Socks, Oranges, and Hair</w:t>
-            </w:r>
-          </w:p>
-        </w:tc>
-        <w:tc>
-          <w:tcPr>
-            <w:tcW w:w="2790" w:type="dxa"/>
+              <w:t xml:space="preserve">The Pigeonhole Principle </w:t>
+            </w:r>
+            <w:r>
+              <w:rPr>
+                <w:rFonts w:ascii="Arial" w:hAnsi="Arial" w:cs="Arial"/>
+                <w:color w:val="000000"/>
+                <w:sz w:val="20"/>
+                <w:szCs w:val="20"/>
+                <w:shd w:val="clear" w:color="auto" w:fill="FFFFFF"/>
+              </w:rPr>
+              <w:t>&amp;</w:t>
+            </w:r>
+            <w:r>
+              <w:rPr>
+                <w:rFonts w:ascii="Arial" w:hAnsi="Arial" w:cs="Arial"/>
+                <w:color w:val="000000"/>
+                <w:sz w:val="20"/>
+                <w:szCs w:val="20"/>
+                <w:shd w:val="clear" w:color="auto" w:fill="FFFFFF"/>
+              </w:rPr>
+              <w:t xml:space="preserve"> Beyond: Proofs About Socks, Oranges, </w:t>
+            </w:r>
+            <w:r>
+              <w:rPr>
+                <w:rFonts w:ascii="Arial" w:hAnsi="Arial" w:cs="Arial"/>
+                <w:color w:val="000000"/>
+                <w:sz w:val="20"/>
+                <w:szCs w:val="20"/>
+                <w:shd w:val="clear" w:color="auto" w:fill="FFFFFF"/>
+              </w:rPr>
+              <w:t>&amp;</w:t>
+            </w:r>
+            <w:r>
+              <w:rPr>
+                <w:rFonts w:ascii="Arial" w:hAnsi="Arial" w:cs="Arial"/>
+                <w:color w:val="000000"/>
+                <w:sz w:val="20"/>
+                <w:szCs w:val="20"/>
+                <w:shd w:val="clear" w:color="auto" w:fill="FFFFFF"/>
+              </w:rPr>
+              <w:t xml:space="preserve"> Hair</w:t>
+            </w:r>
+          </w:p>
+        </w:tc>
+        <w:tc>
+          <w:tcPr>
+            <w:tcW w:w="1980" w:type="dxa"/>
           </w:tcPr>
           <w:p>
             <w:pPr>
@@ -13752,7 +14031,7 @@
                 <w:szCs w:val="20"/>
                 <w:shd w:val="clear" w:color="auto" w:fill="FFFFFF"/>
               </w:rPr>
-              <w:t>Title</w:t>
+              <w:t>How Do Bots Move So Fast?</w:t>
             </w:r>
           </w:p>
         </w:tc>
@@ -13846,7 +14125,7 @@
                 <w:szCs w:val="20"/>
                 <w:shd w:val="clear" w:color="auto" w:fill="FFFFFF"/>
               </w:rPr>
-              <w:t>Title</w:t>
+              <w:t>Cross Site Scripting Attack</w:t>
             </w:r>
           </w:p>
         </w:tc>
@@ -14138,7 +14417,7 @@
                 <w:szCs w:val="20"/>
                 <w:shd w:val="clear" w:color="auto" w:fill="FFFFFF"/>
               </w:rPr>
-              <w:t>Title</w:t>
+              <w:t>Handling Concurrent Conversations with CDMA</w:t>
             </w:r>
           </w:p>
         </w:tc>
@@ -14216,7 +14495,7 @@
     <w:tbl>
       <w:tblPr>
         <w:tblStyle w:val="TableGrid"/>
-        <w:tblW w:w="0" w:type="auto"/>
+        <w:tblW w:w="8838" w:type="dxa"/>
         <w:tblBorders>
           <w:top w:val="none" w:sz="0" w:space="0" w:color="auto"/>
           <w:left w:val="none" w:sz="0" w:space="0" w:color="auto"/>
@@ -14229,7 +14508,8 @@
       </w:tblPr>
       <w:tblGrid>
         <w:gridCol w:w="5958"/>
-        <w:gridCol w:w="2880"/>
+        <w:gridCol w:w="270"/>
+        <w:gridCol w:w="2610"/>
       </w:tblGrid>
       <w:tr>
         <w:tc>
@@ -14259,6 +14539,7 @@
         <w:tc>
           <w:tcPr>
             <w:tcW w:w="2880" w:type="dxa"/>
+            <w:gridSpan w:val="2"/>
           </w:tcPr>
           <w:p>
             <w:pPr>
@@ -14317,6 +14598,7 @@
         <w:tc>
           <w:tcPr>
             <w:tcW w:w="2880" w:type="dxa"/>
+            <w:gridSpan w:val="2"/>
           </w:tcPr>
           <w:p>
             <w:pPr>
@@ -14414,13 +14696,14 @@
                 <w:szCs w:val="20"/>
                 <w:shd w:val="clear" w:color="auto" w:fill="FFFFFF"/>
               </w:rPr>
-              <w:t>Title</w:t>
+              <w:t>As Fast as a Speeding Bullet</w:t>
             </w:r>
           </w:p>
         </w:tc>
         <w:tc>
           <w:tcPr>
             <w:tcW w:w="2880" w:type="dxa"/>
+            <w:gridSpan w:val="2"/>
           </w:tcPr>
           <w:p>
             <w:pPr>
@@ -14508,7 +14791,8 @@
       <w:tr>
         <w:tc>
           <w:tcPr>
-            <w:tcW w:w="5958" w:type="dxa"/>
+            <w:tcW w:w="6228" w:type="dxa"/>
+            <w:gridSpan w:val="2"/>
           </w:tcPr>
           <w:p>
             <w:pPr>
@@ -14527,13 +14811,13 @@
                 <w:szCs w:val="20"/>
                 <w:shd w:val="clear" w:color="auto" w:fill="FFFFFF"/>
               </w:rPr>
-              <w:t>Title</w:t>
-            </w:r>
-          </w:p>
-        </w:tc>
-        <w:tc>
-          <w:tcPr>
-            <w:tcW w:w="2880" w:type="dxa"/>
+              <w:t>Divide and Conquer: Solving Hard Problems by Solving Easy Ones</w:t>
+            </w:r>
+          </w:p>
+        </w:tc>
+        <w:tc>
+          <w:tcPr>
+            <w:tcW w:w="2610" w:type="dxa"/>
           </w:tcPr>
           <w:p>
             <w:pPr>
@@ -14603,7 +14887,8 @@
       <w:tr>
         <w:tc>
           <w:tcPr>
-            <w:tcW w:w="5958" w:type="dxa"/>
+            <w:tcW w:w="6228" w:type="dxa"/>
+            <w:gridSpan w:val="2"/>
           </w:tcPr>
           <w:p>
             <w:pPr>
@@ -14622,13 +14907,13 @@
                 <w:szCs w:val="20"/>
                 <w:shd w:val="clear" w:color="auto" w:fill="FFFFFF"/>
               </w:rPr>
-              <w:t>Title</w:t>
-            </w:r>
-          </w:p>
-        </w:tc>
-        <w:tc>
-          <w:tcPr>
-            <w:tcW w:w="2880" w:type="dxa"/>
+              <w:t>How can multiple people share the same communication medium?</w:t>
+            </w:r>
+          </w:p>
+        </w:tc>
+        <w:tc>
+          <w:tcPr>
+            <w:tcW w:w="2610" w:type="dxa"/>
           </w:tcPr>
           <w:p>
             <w:pPr>
@@ -14726,13 +15011,14 @@
                 <w:szCs w:val="20"/>
                 <w:shd w:val="clear" w:color="auto" w:fill="FFFFFF"/>
               </w:rPr>
-              <w:t>Title</w:t>
+              <w:t>Data Buffers, or How Your Youtube Videos Load</w:t>
             </w:r>
           </w:p>
         </w:tc>
         <w:tc>
           <w:tcPr>
             <w:tcW w:w="2880" w:type="dxa"/>
+            <w:gridSpan w:val="2"/>
           </w:tcPr>
           <w:p>
             <w:pPr>
@@ -14808,6 +15094,72 @@
         </w:tc>
       </w:tr>
     </w:tbl>
+    <w:p>
+      <w:pPr>
+        <w:ind w:left="720" w:hanging="720"/>
+        <w:rPr>
+          <w:rFonts w:ascii="Effra" w:hAnsi="Effra" w:cs="Times New Roman"/>
+          <w:color w:val="1F497D" w:themeColor="text2"/>
+          <w:sz w:val="18"/>
+          <w:szCs w:val="18"/>
+        </w:rPr>
+      </w:pPr>
+    </w:p>
+    <w:p>
+      <w:pPr>
+        <w:ind w:left="720" w:hanging="720"/>
+        <w:rPr>
+          <w:rFonts w:ascii="Effra" w:hAnsi="Effra" w:cs="Times New Roman"/>
+          <w:color w:val="1F497D" w:themeColor="text2"/>
+          <w:sz w:val="18"/>
+          <w:szCs w:val="18"/>
+        </w:rPr>
+      </w:pPr>
+    </w:p>
+    <w:p>
+      <w:pPr>
+        <w:ind w:left="720" w:hanging="720"/>
+        <w:rPr>
+          <w:rFonts w:ascii="Effra" w:hAnsi="Effra" w:cs="Times New Roman"/>
+          <w:color w:val="1F497D" w:themeColor="text2"/>
+          <w:sz w:val="18"/>
+          <w:szCs w:val="18"/>
+        </w:rPr>
+      </w:pPr>
+    </w:p>
+    <w:p>
+      <w:pPr>
+        <w:ind w:left="720" w:hanging="720"/>
+        <w:rPr>
+          <w:rFonts w:ascii="Effra" w:hAnsi="Effra" w:cs="Times New Roman"/>
+          <w:color w:val="1F497D" w:themeColor="text2"/>
+          <w:sz w:val="18"/>
+          <w:szCs w:val="18"/>
+        </w:rPr>
+      </w:pPr>
+    </w:p>
+    <w:p>
+      <w:pPr>
+        <w:ind w:left="720" w:hanging="720"/>
+        <w:rPr>
+          <w:rFonts w:ascii="Effra" w:hAnsi="Effra" w:cs="Times New Roman"/>
+          <w:color w:val="1F497D" w:themeColor="text2"/>
+          <w:sz w:val="18"/>
+          <w:szCs w:val="18"/>
+        </w:rPr>
+      </w:pPr>
+    </w:p>
+    <w:p>
+      <w:pPr>
+        <w:ind w:left="720" w:hanging="720"/>
+        <w:rPr>
+          <w:rFonts w:ascii="Effra" w:hAnsi="Effra" w:cs="Times New Roman"/>
+          <w:color w:val="1F497D" w:themeColor="text2"/>
+          <w:sz w:val="18"/>
+          <w:szCs w:val="18"/>
+        </w:rPr>
+      </w:pPr>
+    </w:p>
     <w:p>
       <w:pPr>
         <w:ind w:left="720" w:hanging="720"/>
@@ -14822,7 +15174,7 @@
     <w:tbl>
       <w:tblPr>
         <w:tblStyle w:val="TableGrid"/>
-        <w:tblW w:w="0" w:type="auto"/>
+        <w:tblW w:w="8838" w:type="dxa"/>
         <w:tblBorders>
           <w:top w:val="none" w:sz="0" w:space="0" w:color="auto"/>
           <w:left w:val="none" w:sz="0" w:space="0" w:color="auto"/>
@@ -14835,7 +15187,9 @@
       </w:tblPr>
       <w:tblGrid>
         <w:gridCol w:w="5598"/>
-        <w:gridCol w:w="3240"/>
+        <w:gridCol w:w="270"/>
+        <w:gridCol w:w="540"/>
+        <w:gridCol w:w="2430"/>
       </w:tblGrid>
       <w:tr>
         <w:tc>
@@ -14874,6 +15228,7 @@
         <w:tc>
           <w:tcPr>
             <w:tcW w:w="3240" w:type="dxa"/>
+            <w:gridSpan w:val="3"/>
           </w:tcPr>
           <w:p>
             <w:pPr>
@@ -14925,13 +15280,14 @@
                 <w:szCs w:val="20"/>
                 <w:shd w:val="clear" w:color="auto" w:fill="FFFFFF"/>
               </w:rPr>
-              <w:t>Title</w:t>
+              <w:t>The FPGA: a million computers in one</w:t>
             </w:r>
           </w:p>
         </w:tc>
         <w:tc>
           <w:tcPr>
             <w:tcW w:w="3240" w:type="dxa"/>
+            <w:gridSpan w:val="3"/>
           </w:tcPr>
           <w:p>
             <w:pPr>
@@ -15027,6 +15383,7 @@
         <w:tc>
           <w:tcPr>
             <w:tcW w:w="3240" w:type="dxa"/>
+            <w:gridSpan w:val="3"/>
           </w:tcPr>
           <w:p>
             <w:pPr>
@@ -15115,13 +15472,14 @@
                 <w:szCs w:val="20"/>
                 <w:shd w:val="clear" w:color="auto" w:fill="FFFFFF"/>
               </w:rPr>
-              <w:t>Title</w:t>
+              <w:t>Count to infinity and beyond</w:t>
             </w:r>
           </w:p>
         </w:tc>
         <w:tc>
           <w:tcPr>
             <w:tcW w:w="3240" w:type="dxa"/>
+            <w:gridSpan w:val="3"/>
           </w:tcPr>
           <w:p>
             <w:pPr>
@@ -15191,7 +15549,8 @@
       <w:tr>
         <w:tc>
           <w:tcPr>
-            <w:tcW w:w="5598" w:type="dxa"/>
+            <w:tcW w:w="6408" w:type="dxa"/>
+            <w:gridSpan w:val="3"/>
           </w:tcPr>
           <w:p>
             <w:pPr>
@@ -15210,13 +15569,53 @@
                 <w:szCs w:val="20"/>
                 <w:shd w:val="clear" w:color="auto" w:fill="FFFFFF"/>
               </w:rPr>
-              <w:t>Title</w:t>
-            </w:r>
-          </w:p>
-        </w:tc>
-        <w:tc>
-          <w:tcPr>
-            <w:tcW w:w="3240" w:type="dxa"/>
+              <w:t>How computers e</w:t>
+            </w:r>
+            <w:r>
+              <w:rPr>
+                <w:rFonts w:ascii="Arial" w:hAnsi="Arial" w:cs="Arial"/>
+                <w:color w:val="000000"/>
+                <w:sz w:val="20"/>
+                <w:szCs w:val="20"/>
+                <w:shd w:val="clear" w:color="auto" w:fill="FFFFFF"/>
+              </w:rPr>
+              <w:t>fficiently store di</w:t>
+            </w:r>
+            <w:r>
+              <w:rPr>
+                <w:rFonts w:ascii="Arial" w:hAnsi="Arial" w:cs="Arial"/>
+                <w:color w:val="000000"/>
+                <w:sz w:val="20"/>
+                <w:szCs w:val="20"/>
+                <w:shd w:val="clear" w:color="auto" w:fill="FFFFFF"/>
+              </w:rPr>
+              <w:t>fferent versions of your To</w:t>
+            </w:r>
+            <w:r>
+              <w:rPr>
+                <w:rFonts w:ascii="Arial" w:hAnsi="Arial" w:cs="Arial"/>
+                <w:color w:val="000000"/>
+                <w:sz w:val="20"/>
+                <w:szCs w:val="20"/>
+                <w:shd w:val="clear" w:color="auto" w:fill="FFFFFF"/>
+              </w:rPr>
+              <w:t>-Do l</w:t>
+            </w:r>
+            <w:r>
+              <w:rPr>
+                <w:rFonts w:ascii="Arial" w:hAnsi="Arial" w:cs="Arial"/>
+                <w:color w:val="000000"/>
+                <w:sz w:val="20"/>
+                <w:szCs w:val="20"/>
+                <w:shd w:val="clear" w:color="auto" w:fill="FFFFFF"/>
+              </w:rPr>
+              <w:t>ists</w:t>
+            </w:r>
+          </w:p>
+        </w:tc>
+        <w:tc>
+          <w:tcPr>
+            <w:tcW w:w="2430" w:type="dxa"/>
           </w:tcPr>
           <w:p>
             <w:pPr>
@@ -15286,7 +15685,8 @@
       <w:tr>
         <w:tc>
           <w:tcPr>
-            <w:tcW w:w="5598" w:type="dxa"/>
+            <w:tcW w:w="5868" w:type="dxa"/>
+            <w:gridSpan w:val="2"/>
           </w:tcPr>
           <w:p>
             <w:pPr>
@@ -15311,7 +15711,8 @@
         </w:tc>
         <w:tc>
           <w:tcPr>
-            <w:tcW w:w="3240" w:type="dxa"/>
+            <w:tcW w:w="2970" w:type="dxa"/>
+            <w:gridSpan w:val="2"/>
           </w:tcPr>
           <w:p>
             <w:pPr>
@@ -15409,13 +15810,14 @@
                 <w:szCs w:val="20"/>
                 <w:shd w:val="clear" w:color="auto" w:fill="FFFFFF"/>
               </w:rPr>
-              <w:t>Title</w:t>
+              <w:t>Scaling: Solving large problems one step at a time</w:t>
             </w:r>
           </w:p>
         </w:tc>
         <w:tc>
           <w:tcPr>
             <w:tcW w:w="3240" w:type="dxa"/>
+            <w:gridSpan w:val="3"/>
           </w:tcPr>
           <w:p>
             <w:pPr>
@@ -15892,7 +16294,7 @@
                 <w:szCs w:val="19"/>
                 <w:shd w:val="clear" w:color="auto" w:fill="FFFFFF"/>
               </w:rPr>
-              <w:t>Title</w:t>
+              <w:t>AlphaGod: How the Machine beat the Man</w:t>
             </w:r>
           </w:p>
         </w:tc>
@@ -16050,7 +16452,7 @@
                 <w:szCs w:val="19"/>
                 <w:shd w:val="clear" w:color="auto" w:fill="FFFFFF"/>
               </w:rPr>
-              <w:t>Title</w:t>
+              <w:t>Detecting Fake Data: Benford’s Law</w:t>
             </w:r>
           </w:p>
         </w:tc>
@@ -16206,7 +16608,7 @@
                 <w:szCs w:val="19"/>
                 <w:shd w:val="clear" w:color="auto" w:fill="FFFFFF"/>
               </w:rPr>
-              <w:t>Title</w:t>
+              <w:t>How to win a billion bucks</w:t>
             </w:r>
           </w:p>
         </w:tc>
@@ -16362,7 +16764,7 @@
                 <w:szCs w:val="19"/>
                 <w:shd w:val="clear" w:color="auto" w:fill="FFFFFF"/>
               </w:rPr>
-              <w:t>Title</w:t>
+              <w:t>How Concepts Help Us Understand Data Storage</w:t>
             </w:r>
           </w:p>
         </w:tc>
@@ -16439,7 +16841,7 @@
                 <w:szCs w:val="19"/>
                 <w:shd w:val="clear" w:color="auto" w:fill="FFFFFF"/>
               </w:rPr>
-              <w:t>Title</w:t>
+              <w:t>Quantum Cryptography: The Unbreakable Cipher</w:t>
             </w:r>
           </w:p>
         </w:tc>
@@ -16875,7 +17277,8 @@
       </w:tblPr>
       <w:tblGrid>
         <w:gridCol w:w="5868"/>
-        <w:gridCol w:w="2970"/>
+        <w:gridCol w:w="90"/>
+        <w:gridCol w:w="2880"/>
       </w:tblGrid>
       <w:tr>
         <w:tc>
@@ -16905,6 +17308,7 @@
         <w:tc>
           <w:tcPr>
             <w:tcW w:w="2970" w:type="dxa"/>
+            <w:gridSpan w:val="2"/>
           </w:tcPr>
           <w:p>
             <w:pPr>
@@ -16955,6 +17359,7 @@
         <w:tc>
           <w:tcPr>
             <w:tcW w:w="2970" w:type="dxa"/>
+            <w:gridSpan w:val="2"/>
           </w:tcPr>
           <w:p>
             <w:pPr>
@@ -17050,13 +17455,14 @@
                 <w:szCs w:val="19"/>
                 <w:shd w:val="clear" w:color="auto" w:fill="FFFFFF"/>
               </w:rPr>
-              <w:t>Title</w:t>
+              <w:t>Compression: More information: less space</w:t>
             </w:r>
           </w:p>
         </w:tc>
         <w:tc>
           <w:tcPr>
             <w:tcW w:w="2970" w:type="dxa"/>
+            <w:gridSpan w:val="2"/>
           </w:tcPr>
           <w:p>
             <w:pPr>
@@ -17127,7 +17533,8 @@
       <w:tr>
         <w:tc>
           <w:tcPr>
-            <w:tcW w:w="5868" w:type="dxa"/>
+            <w:tcW w:w="5958" w:type="dxa"/>
+            <w:gridSpan w:val="2"/>
           </w:tcPr>
           <w:p>
             <w:pPr>
@@ -17146,13 +17553,13 @@
                 <w:szCs w:val="19"/>
                 <w:shd w:val="clear" w:color="auto" w:fill="FFFFFF"/>
               </w:rPr>
-              <w:t>Title</w:t>
-            </w:r>
-          </w:p>
-        </w:tc>
-        <w:tc>
-          <w:tcPr>
-            <w:tcW w:w="2970" w:type="dxa"/>
+              <w:t>Binary Search Explained: As Easy as Finding Words in a Dictionary</w:t>
+            </w:r>
+          </w:p>
+        </w:tc>
+        <w:tc>
+          <w:tcPr>
+            <w:tcW w:w="2880" w:type="dxa"/>
           </w:tcPr>
           <w:p>
             <w:pPr>
@@ -17242,13 +17649,14 @@
                 <w:szCs w:val="19"/>
                 <w:shd w:val="clear" w:color="auto" w:fill="FFFFFF"/>
               </w:rPr>
-              <w:t>Title</w:t>
+              <w:t>AJAX: Stronger Than Long Load Times</w:t>
             </w:r>
           </w:p>
         </w:tc>
         <w:tc>
           <w:tcPr>
             <w:tcW w:w="2970" w:type="dxa"/>
+            <w:gridSpan w:val="2"/>
           </w:tcPr>
           <w:p>
             <w:pPr>
@@ -17338,6 +17746,7 @@
         <w:tc>
           <w:tcPr>
             <w:tcW w:w="2970" w:type="dxa"/>
+            <w:gridSpan w:val="2"/>
           </w:tcPr>
           <w:p>
             <w:pPr>
@@ -17527,7 +17936,7 @@
                 <w:szCs w:val="19"/>
                 <w:shd w:val="clear" w:color="auto" w:fill="FFFFFF"/>
               </w:rPr>
-              <w:t>Title</w:t>
+              <w:t>Reverse Engineering Smoothies with Math</w:t>
             </w:r>
           </w:p>
         </w:tc>
@@ -17620,7 +18029,7 @@
                 <w:szCs w:val="19"/>
                 <w:shd w:val="clear" w:color="auto" w:fill="FFFFFF"/>
               </w:rPr>
-              <w:t>Title</w:t>
+              <w:t>How to Control Almost Anything</w:t>
             </w:r>
           </w:p>
         </w:tc>
@@ -17707,7 +18116,7 @@
                 <w:szCs w:val="19"/>
                 <w:shd w:val="clear" w:color="auto" w:fill="FFFFFF"/>
               </w:rPr>
-              <w:t>Title</w:t>
+              <w:t>Why Wheels Do Strange Things On Camera</w:t>
             </w:r>
           </w:p>
         </w:tc>
@@ -17785,7 +18194,7 @@
                 <w:szCs w:val="19"/>
                 <w:shd w:val="clear" w:color="auto" w:fill="FFFFFF"/>
               </w:rPr>
-              <w:t>Title</w:t>
+              <w:t>(no title)</w:t>
             </w:r>
           </w:p>
         </w:tc>
@@ -18208,7 +18617,17 @@
                 <w:szCs w:val="19"/>
                 <w:shd w:val="clear" w:color="auto" w:fill="FFFFFF"/>
               </w:rPr>
-              <w:t>Title</w:t>
+              <w:t>Reduced Size Without</w:t>
+            </w:r>
+            <w:r>
+              <w:rPr>
+                <w:rFonts w:ascii="Arial" w:hAnsi="Arial" w:cs="Arial"/>
+                <w:color w:val="000000"/>
+                <w:sz w:val="19"/>
+                <w:szCs w:val="19"/>
+                <w:shd w:val="clear" w:color="auto" w:fill="FFFFFF"/>
+              </w:rPr>
+              <w:t xml:space="preserve"> Reduced Detail: Reduced Repitition</w:t>
             </w:r>
           </w:p>
         </w:tc>
@@ -18520,6 +18939,26 @@
         </w:tc>
       </w:tr>
     </w:tbl>
+    <w:p>
+      <w:pPr>
+        <w:ind w:left="720" w:hanging="720"/>
+        <w:rPr>
+          <w:rFonts w:cs="Times New Roman"/>
+          <w:sz w:val="18"/>
+          <w:szCs w:val="18"/>
+        </w:rPr>
+      </w:pPr>
+    </w:p>
+    <w:p>
+      <w:pPr>
+        <w:ind w:left="720" w:hanging="720"/>
+        <w:rPr>
+          <w:rFonts w:cs="Times New Roman"/>
+          <w:sz w:val="18"/>
+          <w:szCs w:val="18"/>
+        </w:rPr>
+      </w:pPr>
+    </w:p>
     <w:p>
       <w:pPr>
         <w:ind w:left="720" w:hanging="720"/>
@@ -18705,7 +19144,7 @@
                 <w:szCs w:val="19"/>
                 <w:shd w:val="clear" w:color="auto" w:fill="FFFFFF"/>
               </w:rPr>
-              <w:t>Title</w:t>
+              <w:t>How can we measure a car’s speed using an on-board camera?</w:t>
             </w:r>
           </w:p>
         </w:tc>
@@ -18792,7 +19231,7 @@
                 <w:szCs w:val="19"/>
                 <w:shd w:val="clear" w:color="auto" w:fill="FFFFFF"/>
               </w:rPr>
-              <w:t>Title</w:t>
+              <w:t>How to Send Secret Information</w:t>
             </w:r>
           </w:p>
         </w:tc>
@@ -19076,7 +19515,8 @@
       </w:tblPr>
       <w:tblGrid>
         <w:gridCol w:w="5868"/>
-        <w:gridCol w:w="2970"/>
+        <w:gridCol w:w="720"/>
+        <w:gridCol w:w="2250"/>
       </w:tblGrid>
       <w:tr>
         <w:tc>
@@ -19106,6 +19546,7 @@
         <w:tc>
           <w:tcPr>
             <w:tcW w:w="2970" w:type="dxa"/>
+            <w:gridSpan w:val="2"/>
           </w:tcPr>
           <w:p>
             <w:pPr>
@@ -19156,6 +19597,7 @@
         <w:tc>
           <w:tcPr>
             <w:tcW w:w="2970" w:type="dxa"/>
+            <w:gridSpan w:val="2"/>
           </w:tcPr>
           <w:p>
             <w:pPr>
@@ -19235,13 +19677,14 @@
                 <w:szCs w:val="19"/>
                 <w:shd w:val="clear" w:color="auto" w:fill="FFFFFF"/>
               </w:rPr>
-              <w:t>Title</w:t>
+              <w:t>Is Time Actually Money?</w:t>
             </w:r>
           </w:p>
         </w:tc>
         <w:tc>
           <w:tcPr>
             <w:tcW w:w="2970" w:type="dxa"/>
+            <w:gridSpan w:val="2"/>
           </w:tcPr>
           <w:p>
             <w:pPr>
@@ -19312,7 +19755,8 @@
       <w:tr>
         <w:tc>
           <w:tcPr>
-            <w:tcW w:w="5868" w:type="dxa"/>
+            <w:tcW w:w="6588" w:type="dxa"/>
+            <w:gridSpan w:val="2"/>
           </w:tcPr>
           <w:p>
             <w:pPr>
@@ -19337,7 +19781,7 @@
         </w:tc>
         <w:tc>
           <w:tcPr>
-            <w:tcW w:w="2970" w:type="dxa"/>
+            <w:tcW w:w="2250" w:type="dxa"/>
           </w:tcPr>
           <w:p>
             <w:pPr>
@@ -19418,13 +19862,14 @@
                 <w:szCs w:val="19"/>
                 <w:shd w:val="clear" w:color="auto" w:fill="FFFFFF"/>
               </w:rPr>
-              <w:t>Title</w:t>
+              <w:t>Computer Vision for Dummies</w:t>
             </w:r>
           </w:p>
         </w:tc>
         <w:tc>
           <w:tcPr>
             <w:tcW w:w="2970" w:type="dxa"/>
+            <w:gridSpan w:val="2"/>
           </w:tcPr>
           <w:p>
             <w:pPr>
@@ -19514,13 +19959,14 @@
                 <w:szCs w:val="19"/>
                 <w:shd w:val="clear" w:color="auto" w:fill="FFFFFF"/>
               </w:rPr>
-              <w:t>Title</w:t>
+              <w:t>How to count Skittles quickly with MapReduce</w:t>
             </w:r>
           </w:p>
         </w:tc>
         <w:tc>
           <w:tcPr>
             <w:tcW w:w="2970" w:type="dxa"/>
+            <w:gridSpan w:val="2"/>
           </w:tcPr>
           <w:p>
             <w:pPr>
@@ -19881,7 +20327,7 @@
                 <w:szCs w:val="20"/>
                 <w:shd w:val="clear" w:color="auto" w:fill="FFFFFF"/>
               </w:rPr>
-              <w:t>Title</w:t>
+              <w:t>(no title)</w:t>
             </w:r>
           </w:p>
         </w:tc>
@@ -20055,7 +20501,7 @@
                 <w:szCs w:val="20"/>
                 <w:shd w:val="clear" w:color="auto" w:fill="FFFFFF"/>
               </w:rPr>
-              <w:t>Title</w:t>
+              <w:t>(no title)</w:t>
             </w:r>
           </w:p>
         </w:tc>
@@ -20142,7 +20588,7 @@
                 <w:szCs w:val="20"/>
                 <w:shd w:val="clear" w:color="auto" w:fill="FFFFFF"/>
               </w:rPr>
-              <w:t>Title</w:t>
+              <w:t>Rule-based systems: A sneak peek into Artificial Intelligence</w:t>
             </w:r>
           </w:p>
         </w:tc>
@@ -20228,7 +20674,7 @@
                 <w:szCs w:val="20"/>
                 <w:shd w:val="clear" w:color="auto" w:fill="FFFFFF"/>
               </w:rPr>
-              <w:t>Title</w:t>
+              <w:t>Skip Lists – Express Trains for Lists</w:t>
             </w:r>
           </w:p>
         </w:tc>
@@ -20252,7 +20698,23 @@
                 <w:sz w:val="20"/>
                 <w:szCs w:val="20"/>
               </w:rPr>
-              <w:t>Boton Ma</w:t>
+              <w:t>Boton</w:t>
+            </w:r>
+            <w:r>
+              <w:rPr>
+                <w:rFonts w:ascii="Effra Light" w:hAnsi="Effra Light" w:cs="Times New Roman"/>
+                <w:sz w:val="20"/>
+                <w:szCs w:val="20"/>
+              </w:rPr>
+              <w:t>g</w:t>
+            </w:r>
+            <w:r>
+              <w:rPr>
+                <w:rFonts w:ascii="Effra Light" w:hAnsi="Effra Light" w:cs="Times New Roman"/>
+                <w:sz w:val="20"/>
+                <w:szCs w:val="20"/>
+              </w:rPr>
+              <w:t xml:space="preserve"> Ma</w:t>
             </w:r>
             <w:r>
               <w:rPr>
@@ -20319,7 +20781,8 @@
       </w:tblPr>
       <w:tblGrid>
         <w:gridCol w:w="5868"/>
-        <w:gridCol w:w="2970"/>
+        <w:gridCol w:w="990"/>
+        <w:gridCol w:w="1980"/>
       </w:tblGrid>
       <w:tr>
         <w:tc>
@@ -20349,6 +20812,7 @@
         <w:tc>
           <w:tcPr>
             <w:tcW w:w="2970" w:type="dxa"/>
+            <w:gridSpan w:val="2"/>
           </w:tcPr>
           <w:p>
             <w:pPr>
@@ -20399,6 +20863,7 @@
         <w:tc>
           <w:tcPr>
             <w:tcW w:w="2970" w:type="dxa"/>
+            <w:gridSpan w:val="2"/>
           </w:tcPr>
           <w:p>
             <w:pPr>
@@ -20484,6 +20949,7 @@
         <w:tc>
           <w:tcPr>
             <w:tcW w:w="2970" w:type="dxa"/>
+            <w:gridSpan w:val="2"/>
           </w:tcPr>
           <w:p>
             <w:pPr>
@@ -20588,6 +21054,7 @@
         <w:tc>
           <w:tcPr>
             <w:tcW w:w="2970" w:type="dxa"/>
+            <w:gridSpan w:val="2"/>
           </w:tcPr>
           <w:p>
             <w:pPr>
@@ -20648,7 +21115,8 @@
       <w:tr>
         <w:tc>
           <w:tcPr>
-            <w:tcW w:w="5868" w:type="dxa"/>
+            <w:tcW w:w="6858" w:type="dxa"/>
+            <w:gridSpan w:val="2"/>
           </w:tcPr>
           <w:p>
             <w:pPr>
@@ -20667,13 +21135,13 @@
                 <w:szCs w:val="20"/>
                 <w:shd w:val="clear" w:color="auto" w:fill="FFFFFF"/>
               </w:rPr>
-              <w:t>Title</w:t>
-            </w:r>
-          </w:p>
-        </w:tc>
-        <w:tc>
-          <w:tcPr>
-            <w:tcW w:w="2970" w:type="dxa"/>
+              <w:t>Collisions in Storage: How Pigeonhole Principle Shows they are Inevitable</w:t>
+            </w:r>
+          </w:p>
+        </w:tc>
+        <w:tc>
+          <w:tcPr>
+            <w:tcW w:w="1980" w:type="dxa"/>
           </w:tcPr>
           <w:p>
             <w:pPr>
@@ -20769,6 +21237,7 @@
         <w:tc>
           <w:tcPr>
             <w:tcW w:w="2970" w:type="dxa"/>
+            <w:gridSpan w:val="2"/>
           </w:tcPr>
           <w:p>
             <w:pPr>
@@ -20876,7 +21345,8 @@
       <w:tblGrid>
         <w:gridCol w:w="4878"/>
         <w:gridCol w:w="990"/>
-        <w:gridCol w:w="2970"/>
+        <w:gridCol w:w="540"/>
+        <w:gridCol w:w="2430"/>
       </w:tblGrid>
       <w:tr>
         <w:tc>
@@ -20918,7 +21388,7 @@
         <w:tc>
           <w:tcPr>
             <w:tcW w:w="3960" w:type="dxa"/>
-            <w:gridSpan w:val="2"/>
+            <w:gridSpan w:val="3"/>
           </w:tcPr>
           <w:p>
             <w:pPr>
@@ -20987,13 +21457,14 @@
                 <w:szCs w:val="20"/>
                 <w:shd w:val="clear" w:color="auto" w:fill="FFFFFF"/>
               </w:rPr>
-              <w:t>Title</w:t>
+              <w:t>(no title)</w:t>
             </w:r>
           </w:p>
         </w:tc>
         <w:tc>
           <w:tcPr>
             <w:tcW w:w="2970" w:type="dxa"/>
+            <w:gridSpan w:val="2"/>
           </w:tcPr>
           <w:p>
             <w:pPr>
@@ -21082,13 +21553,14 @@
                 <w:szCs w:val="20"/>
                 <w:shd w:val="clear" w:color="auto" w:fill="FFFFFF"/>
               </w:rPr>
-              <w:t>Title</w:t>
+              <w:t>(no title)</w:t>
             </w:r>
           </w:p>
         </w:tc>
         <w:tc>
           <w:tcPr>
             <w:tcW w:w="2970" w:type="dxa"/>
+            <w:gridSpan w:val="2"/>
           </w:tcPr>
           <w:p>
             <w:pPr>
@@ -21185,6 +21657,7 @@
         <w:tc>
           <w:tcPr>
             <w:tcW w:w="2970" w:type="dxa"/>
+            <w:gridSpan w:val="2"/>
           </w:tcPr>
           <w:p>
             <w:pPr>
@@ -21281,6 +21754,7 @@
         <w:tc>
           <w:tcPr>
             <w:tcW w:w="2970" w:type="dxa"/>
+            <w:gridSpan w:val="2"/>
           </w:tcPr>
           <w:p>
             <w:pPr>
@@ -21359,8 +21833,8 @@
       <w:tr>
         <w:tc>
           <w:tcPr>
-            <w:tcW w:w="5868" w:type="dxa"/>
-            <w:gridSpan w:val="2"/>
+            <w:tcW w:w="6408" w:type="dxa"/>
+            <w:gridSpan w:val="3"/>
           </w:tcPr>
           <w:p>
             <w:pPr>
@@ -21385,7 +21859,7 @@
         </w:tc>
         <w:tc>
           <w:tcPr>
-            <w:tcW w:w="2970" w:type="dxa"/>
+            <w:tcW w:w="2430" w:type="dxa"/>
           </w:tcPr>
           <w:p>
             <w:pPr>
@@ -21479,7 +21953,8 @@
       </w:tblPr>
       <w:tblGrid>
         <w:gridCol w:w="5868"/>
-        <w:gridCol w:w="2970"/>
+        <w:gridCol w:w="360"/>
+        <w:gridCol w:w="2610"/>
       </w:tblGrid>
       <w:tr>
         <w:tc>
@@ -21509,6 +21984,7 @@
         <w:tc>
           <w:tcPr>
             <w:tcW w:w="2970" w:type="dxa"/>
+            <w:gridSpan w:val="2"/>
           </w:tcPr>
           <w:p>
             <w:pPr>
@@ -21559,6 +22035,7 @@
         <w:tc>
           <w:tcPr>
             <w:tcW w:w="2970" w:type="dxa"/>
+            <w:gridSpan w:val="2"/>
           </w:tcPr>
           <w:p>
             <w:pPr>
@@ -21634,7 +22111,8 @@
       <w:tr>
         <w:tc>
           <w:tcPr>
-            <w:tcW w:w="5868" w:type="dxa"/>
+            <w:tcW w:w="6228" w:type="dxa"/>
+            <w:gridSpan w:val="2"/>
           </w:tcPr>
           <w:p>
             <w:pPr>
@@ -21653,13 +22131,13 @@
                 <w:szCs w:val="20"/>
                 <w:shd w:val="clear" w:color="auto" w:fill="FFFFFF"/>
               </w:rPr>
-              <w:t>Title</w:t>
-            </w:r>
-          </w:p>
-        </w:tc>
-        <w:tc>
-          <w:tcPr>
-            <w:tcW w:w="2970" w:type="dxa"/>
+              <w:t>Friendship Paradox – Why Your friends have more friends than you</w:t>
+            </w:r>
+          </w:p>
+        </w:tc>
+        <w:tc>
+          <w:tcPr>
+            <w:tcW w:w="2610" w:type="dxa"/>
           </w:tcPr>
           <w:p>
             <w:pPr>
@@ -21748,13 +22226,14 @@
                 <w:szCs w:val="20"/>
                 <w:shd w:val="clear" w:color="auto" w:fill="FFFFFF"/>
               </w:rPr>
-              <w:t>Title</w:t>
+              <w:t>How to organize your fat stacks of cash really quickly using Mergesort</w:t>
             </w:r>
           </w:p>
         </w:tc>
         <w:tc>
           <w:tcPr>
             <w:tcW w:w="2970" w:type="dxa"/>
+            <w:gridSpan w:val="2"/>
           </w:tcPr>
           <w:p>
             <w:pPr>
@@ -21859,13 +22338,14 @@
                 <w:szCs w:val="20"/>
                 <w:shd w:val="clear" w:color="auto" w:fill="FFFFFF"/>
               </w:rPr>
-              <w:t>Title</w:t>
+              <w:t>Li Ion Battery Management Systems</w:t>
             </w:r>
           </w:p>
         </w:tc>
         <w:tc>
           <w:tcPr>
             <w:tcW w:w="2970" w:type="dxa"/>
+            <w:gridSpan w:val="2"/>
           </w:tcPr>
           <w:p>
             <w:pPr>
@@ -21954,13 +22434,14 @@
                 <w:szCs w:val="20"/>
                 <w:shd w:val="clear" w:color="auto" w:fill="FFFFFF"/>
               </w:rPr>
-              <w:t>Title</w:t>
+              <w:t>Threads and Locking, Find the Race Condition Win a Prize</w:t>
             </w:r>
           </w:p>
         </w:tc>
         <w:tc>
           <w:tcPr>
             <w:tcW w:w="2970" w:type="dxa"/>
+            <w:gridSpan w:val="2"/>
           </w:tcPr>
           <w:p>
             <w:pPr>
@@ -22019,6 +22500,54 @@
         </w:tc>
       </w:tr>
     </w:tbl>
+    <w:p>
+      <w:pPr>
+        <w:ind w:left="720" w:hanging="720"/>
+        <w:rPr>
+          <w:rFonts w:cs="Times New Roman"/>
+        </w:rPr>
+      </w:pPr>
+    </w:p>
+    <w:p>
+      <w:pPr>
+        <w:ind w:left="720" w:hanging="720"/>
+        <w:rPr>
+          <w:rFonts w:cs="Times New Roman"/>
+        </w:rPr>
+      </w:pPr>
+    </w:p>
+    <w:p>
+      <w:pPr>
+        <w:ind w:left="720" w:hanging="720"/>
+        <w:rPr>
+          <w:rFonts w:cs="Times New Roman"/>
+        </w:rPr>
+      </w:pPr>
+    </w:p>
+    <w:p>
+      <w:pPr>
+        <w:ind w:left="720" w:hanging="720"/>
+        <w:rPr>
+          <w:rFonts w:cs="Times New Roman"/>
+        </w:rPr>
+      </w:pPr>
+    </w:p>
+    <w:p>
+      <w:pPr>
+        <w:ind w:left="720" w:hanging="720"/>
+        <w:rPr>
+          <w:rFonts w:cs="Times New Roman"/>
+        </w:rPr>
+      </w:pPr>
+    </w:p>
+    <w:p>
+      <w:pPr>
+        <w:ind w:left="720" w:hanging="720"/>
+        <w:rPr>
+          <w:rFonts w:cs="Times New Roman"/>
+        </w:rPr>
+      </w:pPr>
+    </w:p>
     <w:p>
       <w:pPr>
         <w:ind w:left="720" w:hanging="720"/>
@@ -22044,7 +22573,8 @@
       <w:tblGrid>
         <w:gridCol w:w="4428"/>
         <w:gridCol w:w="1440"/>
-        <w:gridCol w:w="2970"/>
+        <w:gridCol w:w="720"/>
+        <w:gridCol w:w="2250"/>
       </w:tblGrid>
       <w:tr>
         <w:tc>
@@ -22077,7 +22607,7 @@
         <w:tc>
           <w:tcPr>
             <w:tcW w:w="4410" w:type="dxa"/>
-            <w:gridSpan w:val="2"/>
+            <w:gridSpan w:val="3"/>
           </w:tcPr>
           <w:p>
             <w:pPr>
@@ -22129,6 +22659,7 @@
         <w:tc>
           <w:tcPr>
             <w:tcW w:w="2970" w:type="dxa"/>
+            <w:gridSpan w:val="2"/>
           </w:tcPr>
           <w:p>
             <w:pPr>
@@ -22223,6 +22754,7 @@
         <w:tc>
           <w:tcPr>
             <w:tcW w:w="2970" w:type="dxa"/>
+            <w:gridSpan w:val="2"/>
           </w:tcPr>
           <w:p>
             <w:pPr>
@@ -22321,13 +22853,14 @@
                 <w:szCs w:val="20"/>
                 <w:shd w:val="clear" w:color="auto" w:fill="FFFFFF"/>
               </w:rPr>
-              <w:t>Title</w:t>
+              <w:t>Hacking Passwords 101</w:t>
             </w:r>
           </w:p>
         </w:tc>
         <w:tc>
           <w:tcPr>
             <w:tcW w:w="2970" w:type="dxa"/>
+            <w:gridSpan w:val="2"/>
           </w:tcPr>
           <w:p>
             <w:pPr>
@@ -22408,13 +22941,14 @@
                 <w:szCs w:val="20"/>
                 <w:shd w:val="clear" w:color="auto" w:fill="FFFFFF"/>
               </w:rPr>
-              <w:t>Title</w:t>
+              <w:t>The Halting Problem A.K.A. Will Grandma Ever Stop Talking?</w:t>
             </w:r>
           </w:p>
         </w:tc>
         <w:tc>
           <w:tcPr>
             <w:tcW w:w="2970" w:type="dxa"/>
+            <w:gridSpan w:val="2"/>
           </w:tcPr>
           <w:p>
             <w:pPr>
@@ -22484,6 +23018,93 @@
       <w:tr>
         <w:tc>
           <w:tcPr>
+            <w:tcW w:w="6588" w:type="dxa"/>
+            <w:gridSpan w:val="3"/>
+          </w:tcPr>
+          <w:p>
+            <w:pPr>
+              <w:ind w:left="720" w:hanging="720"/>
+              <w:rPr>
+                <w:rFonts w:ascii="Times" w:hAnsi="Times" w:cs="Times New Roman"/>
+                <w:sz w:val="20"/>
+                <w:szCs w:val="20"/>
+              </w:rPr>
+            </w:pPr>
+            <w:r>
+              <w:rPr>
+                <w:rFonts w:ascii="Arial" w:hAnsi="Arial" w:cs="Arial"/>
+                <w:color w:val="000000"/>
+                <w:sz w:val="20"/>
+                <w:szCs w:val="20"/>
+                <w:shd w:val="clear" w:color="auto" w:fill="FFFFFF"/>
+              </w:rPr>
+              <w:t>How to Make Your Computer Play (and win!) the Game of 20 Questions</w:t>
+            </w:r>
+          </w:p>
+        </w:tc>
+        <w:tc>
+          <w:tcPr>
+            <w:tcW w:w="2250" w:type="dxa"/>
+          </w:tcPr>
+          <w:p>
+            <w:pPr>
+              <w:ind w:left="720" w:hanging="720"/>
+              <w:jc w:val="right"/>
+              <w:rPr>
+                <w:rFonts w:ascii="Effra Light" w:hAnsi="Effra Light" w:cs="Times New Roman"/>
+                <w:color w:val="A6A6A6" w:themeColor="background1" w:themeShade="A6"/>
+                <w:sz w:val="20"/>
+                <w:szCs w:val="20"/>
+              </w:rPr>
+            </w:pPr>
+            <w:r>
+              <w:rPr>
+                <w:rFonts w:ascii="Effra Light" w:hAnsi="Effra Light" w:cs="Times New Roman"/>
+                <w:sz w:val="20"/>
+                <w:szCs w:val="20"/>
+              </w:rPr>
+              <w:t>Spencer Bard</w:t>
+            </w:r>
+            <w:r>
+              <w:rPr>
+                <w:rFonts w:ascii="Effra Light" w:hAnsi="Effra Light" w:cs="Times New Roman"/>
+                <w:sz w:val="20"/>
+                <w:szCs w:val="20"/>
+              </w:rPr>
+              <w:t xml:space="preserve">   </w:t>
+            </w:r>
+            <w:r>
+              <w:rPr>
+                <w:rFonts w:ascii="Effra Light" w:hAnsi="Effra Light" w:cs="Times New Roman"/>
+                <w:color w:val="A6A6A6" w:themeColor="background1" w:themeShade="A6"/>
+                <w:sz w:val="20"/>
+                <w:szCs w:val="20"/>
+              </w:rPr>
+              <w:t xml:space="preserve">  7</w:t>
+            </w:r>
+            <w:r>
+              <w:rPr>
+                <w:rFonts w:ascii="Effra Light" w:hAnsi="Effra Light" w:cs="Times New Roman"/>
+                <w:sz w:val="20"/>
+                <w:szCs w:val="20"/>
+              </w:rPr>
+              <w:t xml:space="preserve">  </w:t>
+            </w:r>
+            <w:r>
+              <w:rPr>
+                <w:rFonts w:ascii="Effra Light" w:hAnsi="Effra Light" w:cs="Times New Roman"/>
+                <w:color w:val="A6A6A6" w:themeColor="background1" w:themeShade="A6"/>
+                <w:sz w:val="20"/>
+                <w:szCs w:val="20"/>
+              </w:rPr>
+              <w:t>&gt;</w:t>
+            </w:r>
+          </w:p>
+        </w:tc>
+      </w:tr>
+      <w:tr>
+        <w:tc>
+          <w:tcPr>
             <w:tcW w:w="5868" w:type="dxa"/>
             <w:gridSpan w:val="2"/>
           </w:tcPr>
@@ -22491,92 +23112,14 @@
             <w:pPr>
               <w:ind w:left="720" w:hanging="720"/>
               <w:rPr>
-                <w:rFonts w:ascii="Times" w:hAnsi="Times" w:cs="Times New Roman"/>
-                <w:sz w:val="20"/>
-                <w:szCs w:val="20"/>
-              </w:rPr>
-            </w:pPr>
-            <w:r>
-              <w:rPr>
                 <w:rFonts w:ascii="Arial" w:hAnsi="Arial" w:cs="Arial"/>
                 <w:color w:val="000000"/>
                 <w:sz w:val="20"/>
                 <w:szCs w:val="20"/>
                 <w:shd w:val="clear" w:color="auto" w:fill="FFFFFF"/>
               </w:rPr>
-              <w:t>How to Make Your Computer Play (and win!) the Game of 20 Questions</w:t>
-            </w:r>
-          </w:p>
-        </w:tc>
-        <w:tc>
-          <w:tcPr>
-            <w:tcW w:w="2970" w:type="dxa"/>
-          </w:tcPr>
-          <w:p>
-            <w:pPr>
-              <w:ind w:left="720" w:hanging="720"/>
-              <w:jc w:val="right"/>
-              <w:rPr>
-                <w:rFonts w:ascii="Effra Light" w:hAnsi="Effra Light" w:cs="Times New Roman"/>
-                <w:color w:val="A6A6A6" w:themeColor="background1" w:themeShade="A6"/>
-                <w:sz w:val="20"/>
-                <w:szCs w:val="20"/>
-              </w:rPr>
-            </w:pPr>
-            <w:r>
-              <w:rPr>
-                <w:rFonts w:ascii="Effra Light" w:hAnsi="Effra Light" w:cs="Times New Roman"/>
-                <w:sz w:val="20"/>
-                <w:szCs w:val="20"/>
-              </w:rPr>
-              <w:t>Spencer Bard</w:t>
-            </w:r>
-            <w:r>
-              <w:rPr>
-                <w:rFonts w:ascii="Effra Light" w:hAnsi="Effra Light" w:cs="Times New Roman"/>
-                <w:sz w:val="20"/>
-                <w:szCs w:val="20"/>
-              </w:rPr>
-              <w:t xml:space="preserve">   </w:t>
-            </w:r>
-            <w:r>
-              <w:rPr>
-                <w:rFonts w:ascii="Effra Light" w:hAnsi="Effra Light" w:cs="Times New Roman"/>
-                <w:color w:val="A6A6A6" w:themeColor="background1" w:themeShade="A6"/>
-                <w:sz w:val="20"/>
-                <w:szCs w:val="20"/>
-              </w:rPr>
-              <w:t xml:space="preserve">  7</w:t>
-            </w:r>
-            <w:r>
-              <w:rPr>
-                <w:rFonts w:ascii="Effra Light" w:hAnsi="Effra Light" w:cs="Times New Roman"/>
-                <w:sz w:val="20"/>
-                <w:szCs w:val="20"/>
-              </w:rPr>
-              <w:t xml:space="preserve">  </w:t>
-            </w:r>
-            <w:r>
-              <w:rPr>
-                <w:rFonts w:ascii="Effra Light" w:hAnsi="Effra Light" w:cs="Times New Roman"/>
-                <w:color w:val="A6A6A6" w:themeColor="background1" w:themeShade="A6"/>
-                <w:sz w:val="20"/>
-                <w:szCs w:val="20"/>
-              </w:rPr>
-              <w:t>&gt;</w:t>
-            </w:r>
-          </w:p>
-        </w:tc>
-      </w:tr>
-      <w:tr>
-        <w:tc>
-          <w:tcPr>
-            <w:tcW w:w="5868" w:type="dxa"/>
-            <w:gridSpan w:val="2"/>
-          </w:tcPr>
-          <w:p>
-            <w:pPr>
-              <w:ind w:left="720" w:hanging="720"/>
+            </w:pPr>
+            <w:r>
               <w:rPr>
                 <w:rFonts w:ascii="Arial" w:hAnsi="Arial" w:cs="Arial"/>
                 <w:color w:val="000000"/>
@@ -22584,22 +23127,14 @@
                 <w:szCs w:val="20"/>
                 <w:shd w:val="clear" w:color="auto" w:fill="FFFFFF"/>
               </w:rPr>
-            </w:pPr>
-            <w:r>
-              <w:rPr>
-                <w:rFonts w:ascii="Arial" w:hAnsi="Arial" w:cs="Arial"/>
-                <w:color w:val="000000"/>
-                <w:sz w:val="20"/>
-                <w:szCs w:val="20"/>
-                <w:shd w:val="clear" w:color="auto" w:fill="FFFFFF"/>
-              </w:rPr>
-              <w:t>Title</w:t>
+              <w:t>(no title)</w:t>
             </w:r>
           </w:p>
         </w:tc>
         <w:tc>
           <w:tcPr>
             <w:tcW w:w="2970" w:type="dxa"/>
+            <w:gridSpan w:val="2"/>
           </w:tcPr>
           <w:p>
             <w:pPr>
@@ -22762,7 +23297,7 @@
                 <w:szCs w:val="20"/>
                 <w:shd w:val="clear" w:color="auto" w:fill="FFFFFF"/>
               </w:rPr>
-              <w:t>Title</w:t>
+              <w:t>Winning Board Games without any Real Skill</w:t>
             </w:r>
           </w:p>
         </w:tc>
@@ -23028,7 +23563,7 @@
                 <w:szCs w:val="20"/>
                 <w:shd w:val="clear" w:color="auto" w:fill="FFFFFF"/>
               </w:rPr>
-              <w:t>Title</w:t>
+              <w:t>How to make superbabies</w:t>
             </w:r>
           </w:p>
         </w:tc>
@@ -23123,7 +23658,7 @@
                 <w:szCs w:val="20"/>
                 <w:shd w:val="clear" w:color="auto" w:fill="FFFFFF"/>
               </w:rPr>
-              <w:t>Title</w:t>
+              <w:t>How to prove things certainly exist, by only proving that they probably exist</w:t>
             </w:r>
           </w:p>
         </w:tc>
@@ -23386,7 +23921,7 @@
                 <w:szCs w:val="20"/>
                 <w:shd w:val="clear" w:color="auto" w:fill="FFFFFF"/>
               </w:rPr>
-              <w:t>Title</w:t>
+              <w:t>Your computer perceiving the world. Why you and your computer both trip-up on the McGurk effect.</w:t>
             </w:r>
           </w:p>
         </w:tc>
@@ -23490,7 +24025,7 @@
                 <w:szCs w:val="20"/>
                 <w:shd w:val="clear" w:color="auto" w:fill="FFFFFF"/>
               </w:rPr>
-              <w:t>Title</w:t>
+              <w:t>How Computers Remember Your Cat Videos</w:t>
             </w:r>
           </w:p>
         </w:tc>
@@ -23689,7 +24224,7 @@
                 <w:szCs w:val="20"/>
                 <w:shd w:val="clear" w:color="auto" w:fill="FFFFFF"/>
               </w:rPr>
-              <w:t>Title</w:t>
+              <w:t>Solving mazes with Depth First Search</w:t>
             </w:r>
           </w:p>
         </w:tc>
@@ -23767,6 +24302,83 @@
       <w:pPr>
         <w:rPr>
           <w:rFonts w:cs="Times New Roman"/>
+        </w:rPr>
+      </w:pPr>
+    </w:p>
+    <w:p>
+      <w:pPr>
+        <w:ind w:left="720" w:hanging="720"/>
+        <w:rPr>
+          <w:rFonts w:ascii="Effra" w:hAnsi="Effra" w:cs="Times New Roman"/>
+          <w:color w:val="1F497D" w:themeColor="text2"/>
+          <w:sz w:val="48"/>
+          <w:szCs w:val="48"/>
+        </w:rPr>
+      </w:pPr>
+    </w:p>
+    <w:p>
+      <w:pPr>
+        <w:ind w:left="720" w:hanging="720"/>
+        <w:rPr>
+          <w:rFonts w:ascii="Effra" w:hAnsi="Effra" w:cs="Times New Roman"/>
+          <w:color w:val="1F497D" w:themeColor="text2"/>
+          <w:sz w:val="48"/>
+          <w:szCs w:val="48"/>
+        </w:rPr>
+      </w:pPr>
+    </w:p>
+    <w:p>
+      <w:pPr>
+        <w:ind w:left="720" w:hanging="720"/>
+        <w:rPr>
+          <w:rFonts w:ascii="Effra" w:hAnsi="Effra" w:cs="Times New Roman"/>
+          <w:color w:val="1F497D" w:themeColor="text2"/>
+          <w:sz w:val="48"/>
+          <w:szCs w:val="48"/>
+        </w:rPr>
+      </w:pPr>
+    </w:p>
+    <w:p>
+      <w:pPr>
+        <w:ind w:left="720" w:hanging="720"/>
+        <w:rPr>
+          <w:rFonts w:ascii="Effra" w:hAnsi="Effra" w:cs="Times New Roman"/>
+          <w:color w:val="1F497D" w:themeColor="text2"/>
+          <w:sz w:val="48"/>
+          <w:szCs w:val="48"/>
+        </w:rPr>
+      </w:pPr>
+    </w:p>
+    <w:p>
+      <w:pPr>
+        <w:ind w:left="720" w:hanging="720"/>
+        <w:rPr>
+          <w:rFonts w:ascii="Effra" w:hAnsi="Effra" w:cs="Times New Roman"/>
+          <w:color w:val="1F497D" w:themeColor="text2"/>
+          <w:sz w:val="48"/>
+          <w:szCs w:val="48"/>
+        </w:rPr>
+      </w:pPr>
+    </w:p>
+    <w:p>
+      <w:pPr>
+        <w:ind w:left="720" w:hanging="720"/>
+        <w:rPr>
+          <w:rFonts w:ascii="Effra" w:hAnsi="Effra" w:cs="Times New Roman"/>
+          <w:color w:val="1F497D" w:themeColor="text2"/>
+          <w:sz w:val="48"/>
+          <w:szCs w:val="48"/>
+        </w:rPr>
+      </w:pPr>
+    </w:p>
+    <w:p>
+      <w:pPr>
+        <w:ind w:left="720" w:hanging="720"/>
+        <w:rPr>
+          <w:rFonts w:ascii="Effra" w:hAnsi="Effra" w:cs="Times New Roman"/>
+          <w:color w:val="1F497D" w:themeColor="text2"/>
+          <w:sz w:val="48"/>
+          <w:szCs w:val="48"/>
         </w:rPr>
       </w:pPr>
     </w:p>
@@ -23940,6 +24552,7 @@
     </w:p>
     <w:p>
       <w:pPr>
+        <w:framePr w:w="8734" w:wrap="auto" w:hAnchor="text"/>
         <w:ind w:left="720" w:hanging="720"/>
         <w:rPr>
           <w:rFonts w:ascii="Effra Light" w:hAnsi="Effra Light" w:cs="Arial"/>
@@ -26478,7 +27091,7 @@
 </file>
 
 <file path=customXml/itemProps1.xml><?xml version="1.0" encoding="utf-8"?>
-<ds:datastoreItem xmlns:ds="http://schemas.openxmlformats.org/officeDocument/2006/customXml" ds:itemID="{E4632B48-909E-F34D-A596-7EB15FFDEE59}">
+<ds:datastoreItem xmlns:ds="http://schemas.openxmlformats.org/officeDocument/2006/customXml" ds:itemID="{D1B49F65-7A10-DC41-A4E5-1FB225CDBF6F}">
   <ds:schemaRefs>
     <ds:schemaRef ds:uri="http://schemas.openxmlformats.org/officeDocument/2006/bibliography"/>
   </ds:schemaRefs>

</xml_diff>